<commit_message>
bao cao do an v2
</commit_message>
<xml_diff>
--- a/DoAn_PhamVanHoan_19CDTH41.docx
+++ b/DoAn_PhamVanHoan_19CDTH41.docx
@@ -3479,23 +3479,7 @@
           <w:sz w:val="27"/>
           <w:szCs w:val="27"/>
         </w:rPr>
-        <w:t>Website thương mại điện tử sẽ tiếp cận với nhiều người dùng hơn và quản lý hệ thống bán hàng một cách tiện lợi</w:t>
-      </w:r>
-      <w:r>
-        <w:rPr>
-          <w:bCs/>
-          <w:sz w:val="27"/>
-          <w:szCs w:val="27"/>
-        </w:rPr>
-        <w:t>, minh bạch thu chi, giúp chủ cửa hàng dễ dàng quản lý và tránh sự can thiệp của con người vào hoạt động mua bán. Ngoài ra việc ứng dụng thương mại điện tử còn giúp doanh nghiệp</w:t>
-      </w:r>
-      <w:r>
-        <w:rPr>
-          <w:bCs/>
-          <w:sz w:val="27"/>
-          <w:szCs w:val="27"/>
-        </w:rPr>
-        <w:t xml:space="preserve"> dễ dàng quảng cáo với mức chi phí thấp từ đó sẽ tăng doanh thu và tạo nên lợi thế cho riêng các doanh nghiệp. </w:t>
+        <w:t xml:space="preserve">Website thương mại điện tử sẽ tiếp cận với nhiều người dùng hơn và quản lý hệ thống bán hàng một cách tiện lợi, minh bạch thu chi, giúp chủ cửa hàng dễ dàng quản lý và tránh sự can thiệp của con người vào hoạt động mua bán. Ngoài ra việc ứng dụng thương mại điện tử còn giúp doanh nghiệp dễ dàng quảng cáo với mức chi phí thấp từ đó sẽ tăng doanh thu và tạo nên lợi thế cho riêng các doanh nghiệp. </w:t>
       </w:r>
     </w:p>
     <w:p>
@@ -6194,17 +6178,7 @@
           <w:szCs w:val="27"/>
           <w:lang w:val="es-ES"/>
         </w:rPr>
-        <w:t xml:space="preserve"> của ngôn ngữ PH</w:t>
-      </w:r>
-      <w:r>
-        <w:rPr>
-          <w:i/>
-          <w:iCs/>
-          <w:sz w:val="27"/>
-          <w:szCs w:val="27"/>
-          <w:lang w:val="es-ES"/>
-        </w:rPr>
-        <w:t>P</w:t>
+        <w:t xml:space="preserve"> của ngôn ngữ PHP</w:t>
       </w:r>
     </w:p>
     <w:p>
@@ -8093,23 +8067,7 @@
           <w:szCs w:val="27"/>
           <w:lang w:val="es-ES"/>
         </w:rPr>
-        <w:t xml:space="preserve">lugins : chứa những thành phần </w:t>
-      </w:r>
-      <w:r>
-        <w:rPr>
-          <w:sz w:val="27"/>
-          <w:szCs w:val="27"/>
-          <w:lang w:val="es-ES"/>
-        </w:rPr>
-        <w:t>mở</w:t>
-      </w:r>
-      <w:r>
-        <w:rPr>
-          <w:sz w:val="27"/>
-          <w:szCs w:val="27"/>
-          <w:lang w:val="es-ES"/>
-        </w:rPr>
-        <w:t xml:space="preserve"> rộng ra dùng cho ứng dụng .</w:t>
+        <w:t>lugins : chứa những thành phần mở rộng ra dùng cho ứng dụng .</w:t>
       </w:r>
     </w:p>
     <w:p>
@@ -8717,9 +8675,8 @@
     <w:p>
       <w:pPr>
         <w:spacing w:line="360" w:lineRule="auto"/>
-        <w:rPr>
-          <w:b/>
-          <w:bCs/>
+        <w:ind w:firstLine="284"/>
+        <w:rPr>
           <w:i/>
           <w:iCs/>
           <w:sz w:val="27"/>
@@ -8729,82 +8686,2897 @@
       </w:pPr>
       <w:r>
         <w:rPr>
-          <w:b/>
-          <w:bCs/>
           <w:i/>
           <w:iCs/>
           <w:sz w:val="27"/>
           <w:szCs w:val="27"/>
           <w:lang w:val="es-ES"/>
         </w:rPr>
-        <w:t>2.5 Giới thiệu về HTML, CSS, JavaScript</w:t>
-      </w:r>
-    </w:p>
-    <w:p>
-      <w:pPr>
-        <w:spacing w:line="360" w:lineRule="auto"/>
-        <w:rPr>
-          <w:b/>
-          <w:bCs/>
+        <w:t>2.4.1</w:t>
+      </w:r>
+      <w:r>
+        <w:rPr>
           <w:i/>
           <w:iCs/>
           <w:sz w:val="27"/>
           <w:szCs w:val="27"/>
           <w:lang w:val="es-ES"/>
         </w:rPr>
-      </w:pPr>
-      <w:r>
-        <w:rPr>
-          <w:b/>
-          <w:bCs/>
+        <w:t>.</w:t>
+      </w:r>
+      <w:r>
+        <w:rPr>
           <w:i/>
           <w:iCs/>
           <w:sz w:val="27"/>
           <w:szCs w:val="27"/>
           <w:lang w:val="es-ES"/>
         </w:rPr>
-        <w:t>2.6 Giới thiệu về các thư viện hỗ trợ cho website</w:t>
-      </w:r>
-    </w:p>
-    <w:p>
-      <w:pPr>
-        <w:spacing w:line="360" w:lineRule="auto"/>
-        <w:rPr>
-          <w:b/>
-          <w:bCs/>
-          <w:sz w:val="27"/>
-          <w:szCs w:val="27"/>
-          <w:lang w:val="es-ES"/>
-        </w:rPr>
-      </w:pPr>
-    </w:p>
-    <w:p>
-      <w:pPr>
-        <w:spacing w:line="360" w:lineRule="auto"/>
-        <w:rPr>
-          <w:b/>
-          <w:bCs/>
-          <w:sz w:val="27"/>
-          <w:szCs w:val="27"/>
-          <w:lang w:val="es-ES"/>
-        </w:rPr>
-      </w:pPr>
-    </w:p>
-    <w:p>
-      <w:pPr>
-        <w:spacing w:line="360" w:lineRule="auto"/>
-        <w:rPr>
-          <w:b/>
-          <w:bCs/>
-          <w:sz w:val="27"/>
-          <w:szCs w:val="27"/>
-          <w:lang w:val="es-ES"/>
-        </w:rPr>
-      </w:pPr>
-    </w:p>
-    <w:p>
-      <w:pPr>
-        <w:spacing w:line="360" w:lineRule="auto"/>
+        <w:t xml:space="preserve"> MySQL là gì?</w:t>
+      </w:r>
+    </w:p>
+    <w:p>
+      <w:pPr>
+        <w:pStyle w:val="ListParagraph"/>
+        <w:numPr>
+          <w:ilvl w:val="0"/>
+          <w:numId w:val="8"/>
+        </w:numPr>
+        <w:spacing w:line="360" w:lineRule="auto"/>
+        <w:ind w:left="0" w:firstLine="567"/>
+        <w:jc w:val="both"/>
+        <w:rPr>
+          <w:sz w:val="27"/>
+          <w:szCs w:val="27"/>
+          <w:lang w:val="es-ES"/>
+        </w:rPr>
+      </w:pPr>
+      <w:r>
+        <w:rPr>
+          <w:i/>
+          <w:iCs/>
+          <w:sz w:val="27"/>
+          <w:szCs w:val="27"/>
+          <w:lang w:val="es-ES"/>
+        </w:rPr>
+        <w:t xml:space="preserve">  </w:t>
+      </w:r>
+      <w:r>
+        <w:rPr>
+          <w:sz w:val="27"/>
+          <w:szCs w:val="27"/>
+          <w:lang w:val="es-ES"/>
+        </w:rPr>
+        <w:t>MySQL là hệ quản trị cơ sở dữ liệu mã nguồn mở phổ biến hàng đầu thế giới và đặc biệt ưa chuộng trong quá trình xây dựng, phát triển ứng dụng.</w:t>
+      </w:r>
+    </w:p>
+    <w:p>
+      <w:pPr>
+        <w:spacing w:line="360" w:lineRule="auto"/>
+        <w:rPr>
+          <w:i/>
+          <w:iCs/>
+          <w:sz w:val="27"/>
+          <w:szCs w:val="27"/>
+          <w:lang w:val="es-ES"/>
+        </w:rPr>
+      </w:pPr>
+    </w:p>
+    <w:p>
+      <w:pPr>
+        <w:spacing w:line="360" w:lineRule="auto"/>
+        <w:ind w:firstLine="426"/>
+        <w:rPr>
+          <w:i/>
+          <w:iCs/>
+          <w:sz w:val="27"/>
+          <w:szCs w:val="27"/>
+          <w:lang w:val="es-ES"/>
+        </w:rPr>
+      </w:pPr>
+      <w:r>
+        <w:rPr>
+          <w:i/>
+          <w:iCs/>
+          <w:sz w:val="27"/>
+          <w:szCs w:val="27"/>
+          <w:lang w:val="es-ES"/>
+        </w:rPr>
+        <w:lastRenderedPageBreak/>
+        <w:t>2.4.2. Đặc điểm nổi bật của MySQL</w:t>
+      </w:r>
+    </w:p>
+    <w:p>
+      <w:pPr>
+        <w:pStyle w:val="ListParagraph"/>
+        <w:numPr>
+          <w:ilvl w:val="0"/>
+          <w:numId w:val="8"/>
+        </w:numPr>
+        <w:spacing w:line="360" w:lineRule="auto"/>
+        <w:ind w:left="0" w:firstLine="633"/>
+        <w:jc w:val="both"/>
+        <w:rPr>
+          <w:sz w:val="27"/>
+          <w:szCs w:val="27"/>
+          <w:lang w:val="es-ES"/>
+        </w:rPr>
+      </w:pPr>
+      <w:r>
+        <w:rPr>
+          <w:sz w:val="27"/>
+          <w:szCs w:val="27"/>
+          <w:lang w:val="es-ES"/>
+        </w:rPr>
+        <w:t xml:space="preserve">  </w:t>
+      </w:r>
+      <w:r>
+        <w:rPr>
+          <w:sz w:val="27"/>
+          <w:szCs w:val="27"/>
+          <w:lang w:val="es-ES"/>
+        </w:rPr>
+        <w:t>MySQL là miễn phí sử dụng.</w:t>
+      </w:r>
+    </w:p>
+    <w:p>
+      <w:pPr>
+        <w:pStyle w:val="ListParagraph"/>
+        <w:numPr>
+          <w:ilvl w:val="0"/>
+          <w:numId w:val="8"/>
+        </w:numPr>
+        <w:spacing w:line="360" w:lineRule="auto"/>
+        <w:ind w:left="0" w:firstLine="633"/>
+        <w:jc w:val="both"/>
+        <w:rPr>
+          <w:sz w:val="27"/>
+          <w:szCs w:val="27"/>
+          <w:lang w:val="es-ES"/>
+        </w:rPr>
+      </w:pPr>
+      <w:r>
+        <w:rPr>
+          <w:sz w:val="27"/>
+          <w:szCs w:val="27"/>
+          <w:lang w:val="es-ES"/>
+        </w:rPr>
+        <w:t xml:space="preserve">  </w:t>
+      </w:r>
+      <w:r>
+        <w:rPr>
+          <w:sz w:val="27"/>
+          <w:szCs w:val="27"/>
+          <w:lang w:val="es-ES"/>
+        </w:rPr>
+        <w:t>Là một trong những ví dụ rất cơ bản về Hệ Quản trị Cơ sở dữ liệu quan hệ, sử dụng Ngôn ngữ truy vấn có cấu trúc (SQL)</w:t>
+      </w:r>
+      <w:r>
+        <w:rPr>
+          <w:sz w:val="27"/>
+          <w:szCs w:val="27"/>
+          <w:lang w:val="es-ES"/>
+        </w:rPr>
+        <w:t>.</w:t>
+      </w:r>
+    </w:p>
+    <w:p>
+      <w:pPr>
+        <w:pStyle w:val="ListParagraph"/>
+        <w:numPr>
+          <w:ilvl w:val="0"/>
+          <w:numId w:val="8"/>
+        </w:numPr>
+        <w:spacing w:line="360" w:lineRule="auto"/>
+        <w:ind w:left="0" w:firstLine="633"/>
+        <w:jc w:val="both"/>
+        <w:rPr>
+          <w:sz w:val="27"/>
+          <w:szCs w:val="27"/>
+          <w:lang w:val="es-ES"/>
+        </w:rPr>
+      </w:pPr>
+      <w:r>
+        <w:rPr>
+          <w:sz w:val="27"/>
+          <w:szCs w:val="27"/>
+          <w:lang w:val="es-ES"/>
+        </w:rPr>
+        <w:t xml:space="preserve">  </w:t>
+      </w:r>
+      <w:r>
+        <w:rPr>
+          <w:sz w:val="27"/>
+          <w:szCs w:val="27"/>
+          <w:lang w:val="es-ES"/>
+        </w:rPr>
+        <w:t>Được sử dụng cho việc bôt trợ PHP và nhiều ngôn ngữ khác, nó làm nơi lưu trữ những thông tin trên các trang web viết bằng PHP.</w:t>
+      </w:r>
+    </w:p>
+    <w:p>
+      <w:pPr>
+        <w:pStyle w:val="ListParagraph"/>
+        <w:numPr>
+          <w:ilvl w:val="0"/>
+          <w:numId w:val="8"/>
+        </w:numPr>
+        <w:spacing w:line="360" w:lineRule="auto"/>
+        <w:ind w:left="0" w:firstLine="633"/>
+        <w:jc w:val="both"/>
+        <w:rPr>
+          <w:sz w:val="27"/>
+          <w:szCs w:val="27"/>
+          <w:lang w:val="es-ES"/>
+        </w:rPr>
+      </w:pPr>
+      <w:r>
+        <w:rPr>
+          <w:sz w:val="27"/>
+          <w:szCs w:val="27"/>
+          <w:lang w:val="es-ES"/>
+        </w:rPr>
+        <w:t xml:space="preserve">  </w:t>
+      </w:r>
+      <w:r>
+        <w:rPr>
+          <w:sz w:val="27"/>
+          <w:szCs w:val="27"/>
+          <w:lang w:val="es-ES"/>
+        </w:rPr>
+        <w:t xml:space="preserve">Nó là một </w:t>
+      </w:r>
+      <w:r>
+        <w:rPr>
+          <w:sz w:val="27"/>
+          <w:szCs w:val="27"/>
+          <w:lang w:val="es-ES"/>
+        </w:rPr>
+        <w:t>hệ thống</w:t>
+      </w:r>
+      <w:r>
+        <w:rPr>
+          <w:sz w:val="27"/>
+          <w:szCs w:val="27"/>
+          <w:lang w:val="es-ES"/>
+        </w:rPr>
+        <w:t xml:space="preserve"> quản trị cơ sở dữ liệu tốc độ cao, bảo mật, ổn định, dễ sử dụng.</w:t>
+      </w:r>
+    </w:p>
+    <w:p>
+      <w:pPr>
+        <w:pStyle w:val="ListParagraph"/>
+        <w:numPr>
+          <w:ilvl w:val="0"/>
+          <w:numId w:val="8"/>
+        </w:numPr>
+        <w:spacing w:line="360" w:lineRule="auto"/>
+        <w:ind w:left="0" w:firstLine="633"/>
+        <w:jc w:val="both"/>
+        <w:rPr>
+          <w:sz w:val="27"/>
+          <w:szCs w:val="27"/>
+          <w:lang w:val="es-ES"/>
+        </w:rPr>
+      </w:pPr>
+      <w:r>
+        <w:rPr>
+          <w:sz w:val="27"/>
+          <w:szCs w:val="27"/>
+          <w:lang w:val="es-ES"/>
+        </w:rPr>
+        <w:t xml:space="preserve">  </w:t>
+      </w:r>
+      <w:r>
+        <w:rPr>
+          <w:sz w:val="27"/>
+          <w:szCs w:val="27"/>
+          <w:lang w:val="es-ES"/>
+        </w:rPr>
+        <w:t>Được phát hành lần đầu tiên vào năm 1995, tính đến nay thì đã có một lượng người dùng khổng lồ cùng với các diễn đàn hỏi đáp, sẵn sàng trợ giúp bởi cộng đồng lớn khi gặp bất kì khó khăn nào.</w:t>
+      </w:r>
+    </w:p>
+    <w:p>
+      <w:pPr>
+        <w:spacing w:line="360" w:lineRule="auto"/>
+        <w:ind w:firstLine="284"/>
+        <w:rPr>
+          <w:i/>
+          <w:iCs/>
+          <w:sz w:val="27"/>
+          <w:szCs w:val="27"/>
+          <w:lang w:val="es-ES"/>
+        </w:rPr>
+      </w:pPr>
+      <w:r>
+        <w:rPr>
+          <w:i/>
+          <w:iCs/>
+          <w:sz w:val="27"/>
+          <w:szCs w:val="27"/>
+          <w:lang w:val="es-ES"/>
+        </w:rPr>
+        <w:t>2.3.</w:t>
+      </w:r>
+      <w:r>
+        <w:rPr>
+          <w:i/>
+          <w:iCs/>
+          <w:sz w:val="27"/>
+          <w:szCs w:val="27"/>
+          <w:lang w:val="es-ES"/>
+        </w:rPr>
+        <w:t>3</w:t>
+      </w:r>
+      <w:r>
+        <w:rPr>
+          <w:i/>
+          <w:iCs/>
+          <w:sz w:val="27"/>
+          <w:szCs w:val="27"/>
+          <w:lang w:val="es-ES"/>
+        </w:rPr>
+        <w:t>. Cách thức hoạt động của MySQL</w:t>
+      </w:r>
+    </w:p>
+    <w:p>
+      <w:pPr>
+        <w:pStyle w:val="ListParagraph"/>
+        <w:numPr>
+          <w:ilvl w:val="0"/>
+          <w:numId w:val="25"/>
+        </w:numPr>
+        <w:spacing w:line="360" w:lineRule="auto"/>
+        <w:ind w:left="0" w:firstLine="567"/>
+        <w:jc w:val="both"/>
+        <w:rPr>
+          <w:sz w:val="27"/>
+          <w:szCs w:val="27"/>
+          <w:lang w:val="es-ES"/>
+        </w:rPr>
+      </w:pPr>
+      <w:r>
+        <w:rPr>
+          <w:sz w:val="27"/>
+          <w:szCs w:val="27"/>
+          <w:lang w:val="es-ES"/>
+        </w:rPr>
+        <w:t xml:space="preserve">  </w:t>
+      </w:r>
+      <w:r>
+        <w:rPr>
+          <w:sz w:val="27"/>
+          <w:szCs w:val="27"/>
+          <w:lang w:val="es-ES"/>
+        </w:rPr>
+        <w:t>MySQL tạo ra các bảng với mục đính lưu trữ những dữ liệu, đồng thời có thể địnhnghĩa sự liên quan với các bảng đó.</w:t>
+      </w:r>
+    </w:p>
+    <w:p>
+      <w:pPr>
+        <w:pStyle w:val="ListParagraph"/>
+        <w:numPr>
+          <w:ilvl w:val="0"/>
+          <w:numId w:val="25"/>
+        </w:numPr>
+        <w:spacing w:line="360" w:lineRule="auto"/>
+        <w:ind w:left="0" w:firstLine="567"/>
+        <w:jc w:val="both"/>
+        <w:rPr>
+          <w:sz w:val="27"/>
+          <w:szCs w:val="27"/>
+          <w:lang w:val="es-ES"/>
+        </w:rPr>
+      </w:pPr>
+      <w:r>
+        <w:rPr>
+          <w:sz w:val="27"/>
+          <w:szCs w:val="27"/>
+          <w:lang w:val="es-ES"/>
+        </w:rPr>
+        <w:t xml:space="preserve">  </w:t>
+      </w:r>
+      <w:r>
+        <w:rPr>
+          <w:sz w:val="27"/>
+          <w:szCs w:val="27"/>
+          <w:lang w:val="es-ES"/>
+        </w:rPr>
+        <w:t>Thông thường Client sẽ gửi yêu cầu cho SQL bằng một lệnh đặc biệt ở trên MySQL.</w:t>
+      </w:r>
+    </w:p>
+    <w:p>
+      <w:pPr>
+        <w:pStyle w:val="ListParagraph"/>
+        <w:numPr>
+          <w:ilvl w:val="0"/>
+          <w:numId w:val="25"/>
+        </w:numPr>
+        <w:spacing w:line="360" w:lineRule="auto"/>
+        <w:ind w:left="0" w:firstLine="567"/>
+        <w:jc w:val="both"/>
+        <w:rPr>
+          <w:sz w:val="27"/>
+          <w:szCs w:val="27"/>
+          <w:lang w:val="es-ES"/>
+        </w:rPr>
+      </w:pPr>
+      <w:r>
+        <w:rPr>
+          <w:sz w:val="27"/>
+          <w:szCs w:val="27"/>
+          <w:lang w:val="es-ES"/>
+        </w:rPr>
+        <w:t xml:space="preserve">  </w:t>
+      </w:r>
+      <w:r>
+        <w:rPr>
+          <w:sz w:val="27"/>
+          <w:szCs w:val="27"/>
+          <w:lang w:val="es-ES"/>
+        </w:rPr>
+        <w:t>Ứng dụng ở trên Server sẽ phản hồi thông tin và trả về kết quả ở trên máy Client.</w:t>
+      </w:r>
+    </w:p>
+    <w:p>
+      <w:pPr>
+        <w:spacing w:line="360" w:lineRule="auto"/>
+        <w:ind w:firstLine="284"/>
+        <w:rPr>
+          <w:i/>
+          <w:iCs/>
+          <w:sz w:val="27"/>
+          <w:szCs w:val="27"/>
+          <w:lang w:val="es-ES"/>
+        </w:rPr>
+      </w:pPr>
+      <w:r>
+        <w:rPr>
+          <w:i/>
+          <w:iCs/>
+          <w:sz w:val="27"/>
+          <w:szCs w:val="27"/>
+          <w:lang w:val="es-ES"/>
+        </w:rPr>
+        <w:t>2.4.</w:t>
+      </w:r>
+      <w:r>
+        <w:rPr>
+          <w:i/>
+          <w:iCs/>
+          <w:sz w:val="27"/>
+          <w:szCs w:val="27"/>
+          <w:lang w:val="es-ES"/>
+        </w:rPr>
+        <w:t>4</w:t>
+      </w:r>
+      <w:r>
+        <w:rPr>
+          <w:i/>
+          <w:iCs/>
+          <w:sz w:val="27"/>
+          <w:szCs w:val="27"/>
+          <w:lang w:val="es-ES"/>
+        </w:rPr>
+        <w:t xml:space="preserve">. </w:t>
+      </w:r>
+      <w:r>
+        <w:rPr>
+          <w:i/>
+          <w:iCs/>
+          <w:sz w:val="27"/>
+          <w:szCs w:val="27"/>
+          <w:lang w:val="es-ES"/>
+        </w:rPr>
+        <w:t>Ưu điểm của MySQL</w:t>
+      </w:r>
+    </w:p>
+    <w:p>
+      <w:pPr>
+        <w:pStyle w:val="ListParagraph"/>
+        <w:numPr>
+          <w:ilvl w:val="0"/>
+          <w:numId w:val="26"/>
+        </w:numPr>
+        <w:spacing w:line="360" w:lineRule="auto"/>
+        <w:ind w:left="0" w:firstLine="567"/>
+        <w:jc w:val="both"/>
+        <w:rPr>
+          <w:sz w:val="27"/>
+          <w:szCs w:val="27"/>
+          <w:lang w:val="es-ES"/>
+        </w:rPr>
+      </w:pPr>
+      <w:r>
+        <w:rPr>
+          <w:sz w:val="27"/>
+          <w:szCs w:val="27"/>
+          <w:lang w:val="es-ES"/>
+        </w:rPr>
+        <w:t xml:space="preserve">  </w:t>
+      </w:r>
+      <w:r>
+        <w:rPr>
+          <w:sz w:val="27"/>
+          <w:szCs w:val="27"/>
+          <w:lang w:val="es-ES"/>
+        </w:rPr>
+        <w:t>MySQL rất nhanh</w:t>
+      </w:r>
+      <w:r>
+        <w:rPr>
+          <w:sz w:val="27"/>
+          <w:szCs w:val="27"/>
+          <w:lang w:val="es-ES"/>
+        </w:rPr>
+        <w:t>. Những nhà phát triển cho rằng MySQL là cơ sở dữ liệu nhanh nhất mà bạn có thể có.</w:t>
+      </w:r>
+    </w:p>
+    <w:p>
+      <w:pPr>
+        <w:pStyle w:val="ListParagraph"/>
+        <w:numPr>
+          <w:ilvl w:val="0"/>
+          <w:numId w:val="26"/>
+        </w:numPr>
+        <w:spacing w:line="360" w:lineRule="auto"/>
+        <w:ind w:left="0" w:firstLine="567"/>
+        <w:jc w:val="both"/>
+        <w:rPr>
+          <w:sz w:val="27"/>
+          <w:szCs w:val="27"/>
+          <w:lang w:val="es-ES"/>
+        </w:rPr>
+      </w:pPr>
+      <w:r>
+        <w:rPr>
+          <w:sz w:val="27"/>
+          <w:szCs w:val="27"/>
+          <w:lang w:val="es-ES"/>
+        </w:rPr>
+        <w:t xml:space="preserve">  </w:t>
+      </w:r>
+      <w:r>
+        <w:rPr>
+          <w:sz w:val="27"/>
+          <w:szCs w:val="27"/>
+          <w:lang w:val="es-ES"/>
+        </w:rPr>
+        <w:t>Tuy có những tính năng cao nhưng thực sự là một hệ thống cơ sở dữ liệu rất đơn giản và ít phức tạp khi cài đặt và quản trị hơn các hệ thống lớn.</w:t>
+      </w:r>
+    </w:p>
+    <w:p>
+      <w:pPr>
+        <w:pStyle w:val="ListParagraph"/>
+        <w:numPr>
+          <w:ilvl w:val="0"/>
+          <w:numId w:val="26"/>
+        </w:numPr>
+        <w:spacing w:line="360" w:lineRule="auto"/>
+        <w:ind w:left="0" w:firstLine="567"/>
+        <w:jc w:val="both"/>
+        <w:rPr>
+          <w:sz w:val="27"/>
+          <w:szCs w:val="27"/>
+          <w:lang w:val="es-ES"/>
+        </w:rPr>
+      </w:pPr>
+      <w:r>
+        <w:rPr>
+          <w:sz w:val="27"/>
+          <w:szCs w:val="27"/>
+          <w:lang w:val="es-ES"/>
+        </w:rPr>
+        <w:t xml:space="preserve">  </w:t>
+      </w:r>
+      <w:r>
+        <w:rPr>
+          <w:sz w:val="27"/>
+          <w:szCs w:val="27"/>
+          <w:lang w:val="es-ES"/>
+        </w:rPr>
+        <w:t>MySQL là miễn phí cho hầu hết các việc sử dụng trong một tổ chức.</w:t>
+      </w:r>
+    </w:p>
+    <w:p>
+      <w:pPr>
+        <w:pStyle w:val="ListParagraph"/>
+        <w:numPr>
+          <w:ilvl w:val="0"/>
+          <w:numId w:val="26"/>
+        </w:numPr>
+        <w:spacing w:line="360" w:lineRule="auto"/>
+        <w:ind w:left="0" w:firstLine="567"/>
+        <w:jc w:val="both"/>
+        <w:rPr>
+          <w:sz w:val="27"/>
+          <w:szCs w:val="27"/>
+          <w:lang w:val="es-ES"/>
+        </w:rPr>
+      </w:pPr>
+      <w:r>
+        <w:rPr>
+          <w:sz w:val="27"/>
+          <w:szCs w:val="27"/>
+          <w:lang w:val="es-ES"/>
+        </w:rPr>
+        <w:t xml:space="preserve">  </w:t>
+      </w:r>
+      <w:r>
+        <w:rPr>
+          <w:sz w:val="27"/>
+          <w:szCs w:val="27"/>
+          <w:lang w:val="es-ES"/>
+        </w:rPr>
+        <w:t>MySQL rất dễ dàng đạt được, chỉ cần sử dụng trình duyệt web của chúng ta.</w:t>
+      </w:r>
+    </w:p>
+    <w:p>
+      <w:pPr>
+        <w:spacing w:line="360" w:lineRule="auto"/>
+        <w:ind w:firstLine="284"/>
+        <w:rPr>
+          <w:i/>
+          <w:iCs/>
+          <w:sz w:val="27"/>
+          <w:szCs w:val="27"/>
+          <w:lang w:val="es-ES"/>
+        </w:rPr>
+      </w:pPr>
+      <w:r>
+        <w:rPr>
+          <w:i/>
+          <w:iCs/>
+          <w:sz w:val="27"/>
+          <w:szCs w:val="27"/>
+          <w:lang w:val="es-ES"/>
+        </w:rPr>
+        <w:t>2.3.</w:t>
+      </w:r>
+      <w:r>
+        <w:rPr>
+          <w:i/>
+          <w:iCs/>
+          <w:sz w:val="27"/>
+          <w:szCs w:val="27"/>
+          <w:lang w:val="es-ES"/>
+        </w:rPr>
+        <w:t>5</w:t>
+      </w:r>
+      <w:r>
+        <w:rPr>
+          <w:i/>
+          <w:iCs/>
+          <w:sz w:val="27"/>
+          <w:szCs w:val="27"/>
+          <w:lang w:val="es-ES"/>
+        </w:rPr>
+        <w:t>. Nhược điểm của MySQL</w:t>
+      </w:r>
+    </w:p>
+    <w:p>
+      <w:pPr>
+        <w:pStyle w:val="ListParagraph"/>
+        <w:numPr>
+          <w:ilvl w:val="0"/>
+          <w:numId w:val="27"/>
+        </w:numPr>
+        <w:spacing w:line="360" w:lineRule="auto"/>
+        <w:ind w:left="0" w:firstLine="567"/>
+        <w:jc w:val="both"/>
+        <w:rPr>
+          <w:sz w:val="27"/>
+          <w:szCs w:val="27"/>
+          <w:lang w:val="es-ES"/>
+        </w:rPr>
+      </w:pPr>
+      <w:r>
+        <w:rPr>
+          <w:i/>
+          <w:iCs/>
+          <w:sz w:val="27"/>
+          <w:szCs w:val="27"/>
+          <w:lang w:val="es-ES"/>
+        </w:rPr>
+        <w:t xml:space="preserve">  </w:t>
+      </w:r>
+      <w:r>
+        <w:rPr>
+          <w:sz w:val="27"/>
+          <w:szCs w:val="27"/>
+          <w:lang w:val="es-ES"/>
+        </w:rPr>
+        <w:t>MySQL bị hạn chế dung lượng. Khi bản ghi của người dùng lớn dần</w:t>
+      </w:r>
+      <w:r>
+        <w:rPr>
+          <w:sz w:val="27"/>
+          <w:szCs w:val="27"/>
+          <w:lang w:val="es-ES"/>
+        </w:rPr>
+        <w:t>, sẽ gây khó khăn trong việc truy suất dữ liệu.</w:t>
+      </w:r>
+    </w:p>
+    <w:p>
+      <w:pPr>
+        <w:pStyle w:val="ListParagraph"/>
+        <w:numPr>
+          <w:ilvl w:val="0"/>
+          <w:numId w:val="27"/>
+        </w:numPr>
+        <w:spacing w:line="360" w:lineRule="auto"/>
+        <w:ind w:left="0" w:firstLine="567"/>
+        <w:jc w:val="both"/>
+        <w:rPr>
+          <w:sz w:val="27"/>
+          <w:szCs w:val="27"/>
+          <w:lang w:val="es-ES"/>
+        </w:rPr>
+      </w:pPr>
+      <w:r>
+        <w:rPr>
+          <w:sz w:val="27"/>
+          <w:szCs w:val="27"/>
+          <w:lang w:val="es-ES"/>
+        </w:rPr>
+        <w:t xml:space="preserve">  </w:t>
+      </w:r>
+      <w:r>
+        <w:rPr>
+          <w:sz w:val="27"/>
+          <w:szCs w:val="27"/>
+          <w:lang w:val="es-ES"/>
+        </w:rPr>
+        <w:t>So SQLServer hay Oracle, độ bảo mật của MySQL chưa cao.</w:t>
+      </w:r>
+    </w:p>
+    <w:p>
+      <w:pPr>
+        <w:spacing w:line="360" w:lineRule="auto"/>
+        <w:ind w:firstLine="567"/>
+        <w:rPr>
+          <w:i/>
+          <w:iCs/>
+          <w:sz w:val="27"/>
+          <w:szCs w:val="27"/>
+          <w:lang w:val="es-ES"/>
+        </w:rPr>
+      </w:pPr>
+    </w:p>
+    <w:p>
+      <w:pPr>
+        <w:spacing w:line="360" w:lineRule="auto"/>
+        <w:rPr>
+          <w:b/>
+          <w:bCs/>
+          <w:i/>
+          <w:iCs/>
+          <w:sz w:val="27"/>
+          <w:szCs w:val="27"/>
+          <w:lang w:val="es-ES"/>
+        </w:rPr>
+      </w:pPr>
+      <w:r>
+        <w:rPr>
+          <w:b/>
+          <w:bCs/>
+          <w:i/>
+          <w:iCs/>
+          <w:sz w:val="27"/>
+          <w:szCs w:val="27"/>
+          <w:lang w:val="es-ES"/>
+        </w:rPr>
+        <w:lastRenderedPageBreak/>
+        <w:t>2.5 Giới thiệu về HTML, CSS, JavaScript</w:t>
+      </w:r>
+    </w:p>
+    <w:p>
+      <w:pPr>
+        <w:spacing w:line="360" w:lineRule="auto"/>
+        <w:ind w:firstLine="284"/>
+        <w:rPr>
+          <w:i/>
+          <w:iCs/>
+          <w:sz w:val="27"/>
+          <w:szCs w:val="27"/>
+          <w:lang w:val="es-ES"/>
+        </w:rPr>
+      </w:pPr>
+      <w:r>
+        <w:rPr>
+          <w:i/>
+          <w:iCs/>
+          <w:sz w:val="27"/>
+          <w:szCs w:val="27"/>
+          <w:lang w:val="es-ES"/>
+        </w:rPr>
+        <w:t xml:space="preserve">2.5.1. </w:t>
+      </w:r>
+      <w:r>
+        <w:rPr>
+          <w:i/>
+          <w:iCs/>
+          <w:sz w:val="27"/>
+          <w:szCs w:val="27"/>
+          <w:lang w:val="es-ES"/>
+        </w:rPr>
+        <w:t>Tổng quan về HTML</w:t>
+      </w:r>
+    </w:p>
+    <w:p>
+      <w:pPr>
+        <w:pStyle w:val="ListParagraph"/>
+        <w:numPr>
+          <w:ilvl w:val="0"/>
+          <w:numId w:val="27"/>
+        </w:numPr>
+        <w:spacing w:line="360" w:lineRule="auto"/>
+        <w:ind w:left="0" w:firstLine="709"/>
+        <w:jc w:val="both"/>
+        <w:rPr>
+          <w:sz w:val="27"/>
+          <w:szCs w:val="27"/>
+          <w:lang w:val="es-ES"/>
+        </w:rPr>
+      </w:pPr>
+      <w:r>
+        <w:rPr>
+          <w:sz w:val="27"/>
+          <w:szCs w:val="27"/>
+          <w:lang w:val="es-ES"/>
+        </w:rPr>
+        <w:t xml:space="preserve">  </w:t>
+      </w:r>
+      <w:r>
+        <w:rPr>
+          <w:sz w:val="27"/>
+          <w:szCs w:val="27"/>
+          <w:lang w:val="es-ES"/>
+        </w:rPr>
+        <w:t>HTML hay HyperText Markup Language – Ngôn ngữ đánh dấu siêu văn bản, là ngôn ngữ được sử dụng cho các tài liệu web.</w:t>
+      </w:r>
+    </w:p>
+    <w:p>
+      <w:pPr>
+        <w:pStyle w:val="ListParagraph"/>
+        <w:numPr>
+          <w:ilvl w:val="0"/>
+          <w:numId w:val="27"/>
+        </w:numPr>
+        <w:spacing w:line="360" w:lineRule="auto"/>
+        <w:ind w:left="0" w:firstLine="709"/>
+        <w:jc w:val="both"/>
+        <w:rPr>
+          <w:sz w:val="27"/>
+          <w:szCs w:val="27"/>
+          <w:lang w:val="es-ES"/>
+        </w:rPr>
+      </w:pPr>
+      <w:r>
+        <w:rPr>
+          <w:sz w:val="27"/>
+          <w:szCs w:val="27"/>
+          <w:lang w:val="es-ES"/>
+        </w:rPr>
+        <w:t xml:space="preserve">  </w:t>
+      </w:r>
+      <w:r>
+        <w:rPr>
+          <w:sz w:val="27"/>
+          <w:szCs w:val="27"/>
+          <w:lang w:val="es-ES"/>
+        </w:rPr>
+        <w:t>HTML không phải là một ngôn ngữ lập trình, HTML giống như một ngôn ngữ xác định đâu là ý nghĩa, mục đích và cấu trúc của một tài liệu.</w:t>
+      </w:r>
+    </w:p>
+    <w:p>
+      <w:pPr>
+        <w:pStyle w:val="ListParagraph"/>
+        <w:numPr>
+          <w:ilvl w:val="0"/>
+          <w:numId w:val="27"/>
+        </w:numPr>
+        <w:spacing w:line="360" w:lineRule="auto"/>
+        <w:ind w:left="0" w:firstLine="709"/>
+        <w:jc w:val="both"/>
+        <w:rPr>
+          <w:sz w:val="27"/>
+          <w:szCs w:val="27"/>
+          <w:lang w:val="es-ES"/>
+        </w:rPr>
+      </w:pPr>
+      <w:r>
+        <w:rPr>
+          <w:sz w:val="27"/>
+          <w:szCs w:val="27"/>
+          <w:lang w:val="es-ES"/>
+        </w:rPr>
+        <w:t xml:space="preserve">  </w:t>
+      </w:r>
+      <w:r>
+        <w:rPr>
+          <w:sz w:val="27"/>
+          <w:szCs w:val="27"/>
+          <w:lang w:val="es-ES"/>
+        </w:rPr>
+        <w:t>Với HTML chúng ta có thể thêm tiêu đề, định dạng đoạn văn, ngắt dòng điều khiển, tạo danh sách, chèn hình ảnh, liên kết, xây dựng bảng,…</w:t>
+      </w:r>
+    </w:p>
+    <w:p>
+      <w:pPr>
+        <w:spacing w:line="360" w:lineRule="auto"/>
+        <w:ind w:firstLine="284"/>
+        <w:rPr>
+          <w:i/>
+          <w:iCs/>
+          <w:sz w:val="27"/>
+          <w:szCs w:val="27"/>
+          <w:lang w:val="es-ES"/>
+        </w:rPr>
+      </w:pPr>
+      <w:r>
+        <w:rPr>
+          <w:i/>
+          <w:iCs/>
+          <w:sz w:val="27"/>
+          <w:szCs w:val="27"/>
+          <w:lang w:val="es-ES"/>
+        </w:rPr>
+        <w:t xml:space="preserve">2.5.2. </w:t>
+      </w:r>
+      <w:r>
+        <w:rPr>
+          <w:i/>
+          <w:iCs/>
+          <w:sz w:val="27"/>
+          <w:szCs w:val="27"/>
+          <w:lang w:val="es-ES"/>
+        </w:rPr>
+        <w:t>Tổng quan về CSS</w:t>
+      </w:r>
+    </w:p>
+    <w:p>
+      <w:pPr>
+        <w:pStyle w:val="ListParagraph"/>
+        <w:numPr>
+          <w:ilvl w:val="0"/>
+          <w:numId w:val="30"/>
+        </w:numPr>
+        <w:spacing w:line="360" w:lineRule="auto"/>
+        <w:ind w:left="0" w:firstLine="633"/>
+        <w:rPr>
+          <w:sz w:val="27"/>
+          <w:szCs w:val="27"/>
+          <w:lang w:val="es-ES"/>
+        </w:rPr>
+      </w:pPr>
+      <w:r>
+        <w:rPr>
+          <w:sz w:val="27"/>
+          <w:szCs w:val="27"/>
+          <w:lang w:val="es-ES"/>
+        </w:rPr>
+        <w:t xml:space="preserve">  </w:t>
+      </w:r>
+      <w:r>
+        <w:rPr>
+          <w:sz w:val="27"/>
+          <w:szCs w:val="27"/>
+          <w:lang w:val="es-ES"/>
+        </w:rPr>
+        <w:t>CSS là viết tắt của cụm từ “Cascading Style Sheets”, tạm dịch: ngôn ngữ tạo phong cách cho trang web. Ngôn ngữ lập trình này quy định cách các thành phần HTML của trang web thực sự sẽ xuất hiện trên frontend như thế nào.</w:t>
+      </w:r>
+    </w:p>
+    <w:p>
+      <w:pPr>
+        <w:pStyle w:val="ListParagraph"/>
+        <w:numPr>
+          <w:ilvl w:val="0"/>
+          <w:numId w:val="30"/>
+        </w:numPr>
+        <w:spacing w:line="360" w:lineRule="auto"/>
+        <w:ind w:left="0" w:firstLine="633"/>
+        <w:rPr>
+          <w:sz w:val="27"/>
+          <w:szCs w:val="27"/>
+          <w:lang w:val="es-ES"/>
+        </w:rPr>
+      </w:pPr>
+      <w:r>
+        <w:rPr>
+          <w:sz w:val="27"/>
+          <w:szCs w:val="27"/>
+          <w:lang w:val="es-ES"/>
+        </w:rPr>
+        <w:t xml:space="preserve">  </w:t>
+      </w:r>
+      <w:r>
+        <w:rPr>
+          <w:sz w:val="27"/>
+          <w:szCs w:val="27"/>
+          <w:lang w:val="es-ES"/>
+        </w:rPr>
+        <w:t>Vai trò của CSS:</w:t>
+      </w:r>
+    </w:p>
+    <w:p>
+      <w:pPr>
+        <w:pStyle w:val="ListParagraph"/>
+        <w:numPr>
+          <w:ilvl w:val="0"/>
+          <w:numId w:val="31"/>
+        </w:numPr>
+        <w:spacing w:line="360" w:lineRule="auto"/>
+        <w:ind w:left="0" w:firstLine="1134"/>
+        <w:rPr>
+          <w:sz w:val="27"/>
+          <w:szCs w:val="27"/>
+          <w:lang w:val="es-ES"/>
+        </w:rPr>
+      </w:pPr>
+      <w:r>
+        <w:rPr>
+          <w:sz w:val="27"/>
+          <w:szCs w:val="27"/>
+          <w:lang w:val="es-ES"/>
+        </w:rPr>
+        <w:t xml:space="preserve">Tạo phong cách và định kiểu cho những yếu tố được viết dưới dạng ngôn ngữ đánh dấu, như HTML. </w:t>
+      </w:r>
+    </w:p>
+    <w:p>
+      <w:pPr>
+        <w:pStyle w:val="ListParagraph"/>
+        <w:numPr>
+          <w:ilvl w:val="0"/>
+          <w:numId w:val="31"/>
+        </w:numPr>
+        <w:spacing w:line="360" w:lineRule="auto"/>
+        <w:ind w:left="0" w:firstLine="1134"/>
+        <w:rPr>
+          <w:sz w:val="27"/>
+          <w:szCs w:val="27"/>
+          <w:lang w:val="es-ES"/>
+        </w:rPr>
+      </w:pPr>
+      <w:r>
+        <w:rPr>
+          <w:sz w:val="27"/>
+          <w:szCs w:val="27"/>
+          <w:lang w:val="es-ES"/>
+        </w:rPr>
+        <w:t>Tiết kiệm công sức của lập trình viên nhờ điều khiển định dạng của nhiều trang web</w:t>
+      </w:r>
+      <w:r>
+        <w:rPr>
+          <w:sz w:val="27"/>
+          <w:szCs w:val="27"/>
+          <w:lang w:val="es-ES"/>
+        </w:rPr>
+        <w:t>.</w:t>
+      </w:r>
+    </w:p>
+    <w:p>
+      <w:pPr>
+        <w:pStyle w:val="ListParagraph"/>
+        <w:numPr>
+          <w:ilvl w:val="0"/>
+          <w:numId w:val="31"/>
+        </w:numPr>
+        <w:spacing w:line="360" w:lineRule="auto"/>
+        <w:ind w:left="0" w:firstLine="1134"/>
+        <w:rPr>
+          <w:sz w:val="27"/>
+          <w:szCs w:val="27"/>
+          <w:lang w:val="es-ES"/>
+        </w:rPr>
+      </w:pPr>
+      <w:r>
+        <w:rPr>
+          <w:sz w:val="27"/>
+          <w:szCs w:val="27"/>
+          <w:lang w:val="es-ES"/>
+        </w:rPr>
+        <w:t>Phân biệt cách hiển thị của trang web với nội dung chính của trang bằng cách điều khiển bố cục, màu sắc và font chữ.</w:t>
+      </w:r>
+    </w:p>
+    <w:p>
+      <w:pPr>
+        <w:spacing w:line="360" w:lineRule="auto"/>
+        <w:ind w:firstLine="284"/>
+        <w:rPr>
+          <w:i/>
+          <w:iCs/>
+          <w:sz w:val="27"/>
+          <w:szCs w:val="27"/>
+          <w:lang w:val="es-ES"/>
+        </w:rPr>
+      </w:pPr>
+      <w:r>
+        <w:rPr>
+          <w:i/>
+          <w:iCs/>
+          <w:sz w:val="27"/>
+          <w:szCs w:val="27"/>
+          <w:lang w:val="es-ES"/>
+        </w:rPr>
+        <w:t>2.5.3. JavaScript là gì?</w:t>
+      </w:r>
+    </w:p>
+    <w:p>
+      <w:pPr>
+        <w:pStyle w:val="ListParagraph"/>
+        <w:numPr>
+          <w:ilvl w:val="0"/>
+          <w:numId w:val="32"/>
+        </w:numPr>
+        <w:spacing w:line="360" w:lineRule="auto"/>
+        <w:ind w:left="0" w:firstLine="633"/>
+        <w:jc w:val="both"/>
+        <w:rPr>
+          <w:sz w:val="27"/>
+          <w:szCs w:val="27"/>
+          <w:lang w:val="es-ES"/>
+        </w:rPr>
+      </w:pPr>
+      <w:r>
+        <w:rPr>
+          <w:sz w:val="27"/>
+          <w:szCs w:val="27"/>
+          <w:lang w:val="es-ES"/>
+        </w:rPr>
+        <w:t xml:space="preserve">  </w:t>
+      </w:r>
+      <w:r>
+        <w:rPr>
+          <w:sz w:val="27"/>
+          <w:szCs w:val="27"/>
+          <w:lang w:val="es-ES"/>
+        </w:rPr>
+        <w:t>JavaScript là một ngôn ngữ lập trình được Brendan Eich (đồng sáng lập dự án Mozilla, quỹ Mozilla và tập đoàn Mozilla) cho ra mắt vào năm 1995 với tên LiveScript.</w:t>
+      </w:r>
+    </w:p>
+    <w:p>
+      <w:pPr>
+        <w:pStyle w:val="ListParagraph"/>
+        <w:numPr>
+          <w:ilvl w:val="0"/>
+          <w:numId w:val="32"/>
+        </w:numPr>
+        <w:spacing w:line="360" w:lineRule="auto"/>
+        <w:ind w:left="0" w:firstLine="633"/>
+        <w:jc w:val="both"/>
+        <w:rPr>
+          <w:sz w:val="27"/>
+          <w:szCs w:val="27"/>
+          <w:lang w:val="es-ES"/>
+        </w:rPr>
+      </w:pPr>
+      <w:r>
+        <w:rPr>
+          <w:sz w:val="27"/>
+          <w:szCs w:val="27"/>
+          <w:lang w:val="es-ES"/>
+        </w:rPr>
+        <w:t xml:space="preserve">  </w:t>
+      </w:r>
+      <w:r>
+        <w:rPr>
+          <w:sz w:val="27"/>
+          <w:szCs w:val="27"/>
+          <w:lang w:val="es-ES"/>
+        </w:rPr>
+        <w:t xml:space="preserve">JavaScript có </w:t>
+      </w:r>
+      <w:r>
+        <w:rPr>
+          <w:sz w:val="27"/>
+          <w:szCs w:val="27"/>
+          <w:lang w:val="es-ES"/>
+        </w:rPr>
+        <w:t xml:space="preserve">tác dụng giúp chuyển website từ trạng thái tĩnh sang động, tạo tương tác để cải thiện hiệu suất máy chủ và nâng cao trải nghiệm người dùng. </w:t>
+      </w:r>
+    </w:p>
+    <w:p>
+      <w:pPr>
+        <w:pStyle w:val="ListParagraph"/>
+        <w:numPr>
+          <w:ilvl w:val="0"/>
+          <w:numId w:val="32"/>
+        </w:numPr>
+        <w:spacing w:line="360" w:lineRule="auto"/>
+        <w:ind w:left="0" w:firstLine="633"/>
+        <w:rPr>
+          <w:sz w:val="27"/>
+          <w:szCs w:val="27"/>
+          <w:lang w:val="es-ES"/>
+        </w:rPr>
+      </w:pPr>
+      <w:r>
+        <w:rPr>
+          <w:sz w:val="27"/>
+          <w:szCs w:val="27"/>
+          <w:lang w:val="es-ES"/>
+        </w:rPr>
+        <w:t xml:space="preserve">  </w:t>
+      </w:r>
+      <w:r>
+        <w:rPr>
+          <w:sz w:val="27"/>
+          <w:szCs w:val="27"/>
+          <w:lang w:val="es-ES"/>
+        </w:rPr>
+        <w:t>Vai trò của JavaScript:</w:t>
+      </w:r>
+    </w:p>
+    <w:p>
+      <w:pPr>
+        <w:pStyle w:val="ListParagraph"/>
+        <w:numPr>
+          <w:ilvl w:val="0"/>
+          <w:numId w:val="33"/>
+        </w:numPr>
+        <w:spacing w:line="360" w:lineRule="auto"/>
+        <w:ind w:left="0" w:firstLine="1080"/>
+        <w:rPr>
+          <w:sz w:val="27"/>
+          <w:szCs w:val="27"/>
+          <w:lang w:val="es-ES"/>
+        </w:rPr>
+      </w:pPr>
+      <w:r>
+        <w:rPr>
+          <w:sz w:val="27"/>
+          <w:szCs w:val="27"/>
+          <w:lang w:val="es-ES"/>
+        </w:rPr>
+        <w:t>Dễ dàng bắt đầu với các bước nhỏ, với thư viện ảnh, bố cục có tính thay đổi … nhờ sự linh hoạt của JavaScript.</w:t>
+      </w:r>
+    </w:p>
+    <w:p>
+      <w:pPr>
+        <w:pStyle w:val="ListParagraph"/>
+        <w:numPr>
+          <w:ilvl w:val="0"/>
+          <w:numId w:val="33"/>
+        </w:numPr>
+        <w:spacing w:line="360" w:lineRule="auto"/>
+        <w:ind w:left="0" w:firstLine="1080"/>
+        <w:rPr>
+          <w:sz w:val="27"/>
+          <w:szCs w:val="27"/>
+          <w:lang w:val="es-ES"/>
+        </w:rPr>
+      </w:pPr>
+      <w:r>
+        <w:rPr>
+          <w:sz w:val="27"/>
+          <w:szCs w:val="27"/>
+          <w:lang w:val="es-ES"/>
+        </w:rPr>
+        <w:t>Có thể tạo ra các trò chơi, hoạt họa 2D hoặc 3D, ứng dụng cơ sở dữ liệu toàn diện, …</w:t>
+      </w:r>
+    </w:p>
+    <w:p>
+      <w:pPr>
+        <w:pStyle w:val="ListParagraph"/>
+        <w:numPr>
+          <w:ilvl w:val="0"/>
+          <w:numId w:val="33"/>
+        </w:numPr>
+        <w:spacing w:line="360" w:lineRule="auto"/>
+        <w:ind w:left="0" w:firstLine="1080"/>
+        <w:rPr>
+          <w:sz w:val="27"/>
+          <w:szCs w:val="27"/>
+          <w:lang w:val="es-ES"/>
+        </w:rPr>
+      </w:pPr>
+      <w:r>
+        <w:rPr>
+          <w:sz w:val="27"/>
+          <w:szCs w:val="27"/>
+          <w:lang w:val="es-ES"/>
+        </w:rPr>
+        <w:lastRenderedPageBreak/>
+        <w:t>Tăng cường các hành vi và kiểm soát mặc định của trình duyệt.</w:t>
+      </w:r>
+    </w:p>
+    <w:p>
+      <w:pPr>
+        <w:spacing w:line="360" w:lineRule="auto"/>
+        <w:ind w:firstLine="284"/>
+        <w:rPr>
+          <w:i/>
+          <w:iCs/>
+          <w:sz w:val="27"/>
+          <w:szCs w:val="27"/>
+          <w:lang w:val="es-ES"/>
+        </w:rPr>
+      </w:pPr>
+      <w:r>
+        <w:rPr>
+          <w:i/>
+          <w:iCs/>
+          <w:sz w:val="27"/>
+          <w:szCs w:val="27"/>
+          <w:lang w:val="es-ES"/>
+        </w:rPr>
+        <w:t>2.</w:t>
+      </w:r>
+      <w:r>
+        <w:rPr>
+          <w:i/>
+          <w:iCs/>
+          <w:sz w:val="27"/>
+          <w:szCs w:val="27"/>
+          <w:lang w:val="es-ES"/>
+        </w:rPr>
+        <w:t>5</w:t>
+      </w:r>
+      <w:r>
+        <w:rPr>
+          <w:i/>
+          <w:iCs/>
+          <w:sz w:val="27"/>
+          <w:szCs w:val="27"/>
+          <w:lang w:val="es-ES"/>
+        </w:rPr>
+        <w:t>.4. Tổng quát về HTML, CSS, JavaScript</w:t>
+      </w:r>
+    </w:p>
+    <w:p>
+      <w:pPr>
+        <w:pStyle w:val="ListParagraph"/>
+        <w:numPr>
+          <w:ilvl w:val="0"/>
+          <w:numId w:val="29"/>
+        </w:numPr>
+        <w:spacing w:line="360" w:lineRule="auto"/>
+        <w:ind w:left="0" w:firstLine="633"/>
+        <w:jc w:val="both"/>
+        <w:rPr>
+          <w:sz w:val="27"/>
+          <w:szCs w:val="27"/>
+          <w:lang w:val="es-ES"/>
+        </w:rPr>
+      </w:pPr>
+      <w:r>
+        <w:rPr>
+          <w:i/>
+          <w:iCs/>
+          <w:sz w:val="27"/>
+          <w:szCs w:val="27"/>
+          <w:lang w:val="es-ES"/>
+        </w:rPr>
+        <w:t xml:space="preserve">  </w:t>
+      </w:r>
+      <w:r>
+        <w:rPr>
+          <w:sz w:val="27"/>
+          <w:szCs w:val="27"/>
+          <w:lang w:val="es-ES"/>
+        </w:rPr>
+        <w:t>HTML, CSS, JavaScript tạo ra bộ ba nền tảng kỹ thuật cho website.</w:t>
+      </w:r>
+    </w:p>
+    <w:p>
+      <w:pPr>
+        <w:pStyle w:val="ListParagraph"/>
+        <w:numPr>
+          <w:ilvl w:val="0"/>
+          <w:numId w:val="29"/>
+        </w:numPr>
+        <w:spacing w:line="360" w:lineRule="auto"/>
+        <w:ind w:left="0" w:firstLine="633"/>
+        <w:jc w:val="both"/>
+        <w:rPr>
+          <w:sz w:val="27"/>
+          <w:szCs w:val="27"/>
+          <w:lang w:val="es-ES"/>
+        </w:rPr>
+      </w:pPr>
+      <w:r>
+        <w:rPr>
+          <w:sz w:val="27"/>
+          <w:szCs w:val="27"/>
+          <w:lang w:val="es-ES"/>
+        </w:rPr>
+        <w:t xml:space="preserve">  </w:t>
+      </w:r>
+      <w:r>
+        <w:rPr>
+          <w:sz w:val="27"/>
+          <w:szCs w:val="27"/>
+          <w:lang w:val="es-ES"/>
+        </w:rPr>
+        <w:t>Tạo “sườn” web bằng HTML.</w:t>
+      </w:r>
+    </w:p>
+    <w:p>
+      <w:pPr>
+        <w:pStyle w:val="ListParagraph"/>
+        <w:numPr>
+          <w:ilvl w:val="0"/>
+          <w:numId w:val="29"/>
+        </w:numPr>
+        <w:spacing w:line="360" w:lineRule="auto"/>
+        <w:ind w:left="0" w:firstLine="633"/>
+        <w:jc w:val="both"/>
+        <w:rPr>
+          <w:sz w:val="27"/>
+          <w:szCs w:val="27"/>
+          <w:lang w:val="es-ES"/>
+        </w:rPr>
+      </w:pPr>
+      <w:r>
+        <w:rPr>
+          <w:sz w:val="27"/>
+          <w:szCs w:val="27"/>
+          <w:lang w:val="es-ES"/>
+        </w:rPr>
+        <w:t xml:space="preserve">  </w:t>
+      </w:r>
+      <w:r>
+        <w:rPr>
+          <w:sz w:val="27"/>
+          <w:szCs w:val="27"/>
+          <w:lang w:val="es-ES"/>
+        </w:rPr>
+        <w:t>Sau khi tìm hiểu về CSS, làm cho trang web có nhiều màu sắc hơn.</w:t>
+      </w:r>
+    </w:p>
+    <w:p>
+      <w:pPr>
+        <w:pStyle w:val="ListParagraph"/>
+        <w:numPr>
+          <w:ilvl w:val="0"/>
+          <w:numId w:val="29"/>
+        </w:numPr>
+        <w:spacing w:line="360" w:lineRule="auto"/>
+        <w:ind w:left="0" w:firstLine="633"/>
+        <w:jc w:val="both"/>
+        <w:rPr>
+          <w:sz w:val="27"/>
+          <w:szCs w:val="27"/>
+          <w:lang w:val="es-ES"/>
+        </w:rPr>
+      </w:pPr>
+      <w:r>
+        <w:rPr>
+          <w:sz w:val="27"/>
+          <w:szCs w:val="27"/>
+          <w:lang w:val="es-ES"/>
+        </w:rPr>
+        <w:t xml:space="preserve">  </w:t>
+      </w:r>
+      <w:r>
+        <w:rPr>
+          <w:sz w:val="27"/>
+          <w:szCs w:val="27"/>
+          <w:lang w:val="es-ES"/>
+        </w:rPr>
+        <w:t>Cuối cùng sử dụng JavaScript cơ bản để tạo tính năng “động” cho trang web.</w:t>
+      </w:r>
+    </w:p>
+    <w:p>
+      <w:pPr>
+        <w:spacing w:line="360" w:lineRule="auto"/>
+        <w:rPr>
+          <w:i/>
+          <w:iCs/>
+          <w:sz w:val="27"/>
+          <w:szCs w:val="27"/>
+          <w:lang w:val="es-ES"/>
+        </w:rPr>
+      </w:pPr>
+    </w:p>
+    <w:p>
+      <w:pPr>
+        <w:spacing w:line="360" w:lineRule="auto"/>
+        <w:rPr>
+          <w:b/>
+          <w:bCs/>
+          <w:sz w:val="27"/>
+          <w:szCs w:val="27"/>
+          <w:lang w:val="es-ES"/>
+        </w:rPr>
+      </w:pPr>
+    </w:p>
+    <w:p>
+      <w:pPr>
+        <w:spacing w:line="360" w:lineRule="auto"/>
+        <w:rPr>
+          <w:b/>
+          <w:bCs/>
+          <w:sz w:val="27"/>
+          <w:szCs w:val="27"/>
+          <w:lang w:val="es-ES"/>
+        </w:rPr>
+      </w:pPr>
+    </w:p>
+    <w:p>
+      <w:pPr>
+        <w:spacing w:line="360" w:lineRule="auto"/>
+        <w:rPr>
+          <w:b/>
+          <w:bCs/>
+          <w:sz w:val="27"/>
+          <w:szCs w:val="27"/>
+          <w:lang w:val="es-ES"/>
+        </w:rPr>
+      </w:pPr>
+    </w:p>
+    <w:p>
+      <w:pPr>
+        <w:spacing w:line="360" w:lineRule="auto"/>
+        <w:rPr>
+          <w:b/>
+          <w:bCs/>
+          <w:sz w:val="27"/>
+          <w:szCs w:val="27"/>
+          <w:lang w:val="es-ES"/>
+        </w:rPr>
+      </w:pPr>
+    </w:p>
+    <w:p>
+      <w:pPr>
+        <w:spacing w:line="360" w:lineRule="auto"/>
+        <w:rPr>
+          <w:b/>
+          <w:bCs/>
+          <w:sz w:val="27"/>
+          <w:szCs w:val="27"/>
+          <w:lang w:val="es-ES"/>
+        </w:rPr>
+      </w:pPr>
+    </w:p>
+    <w:p>
+      <w:pPr>
+        <w:spacing w:line="360" w:lineRule="auto"/>
+        <w:rPr>
+          <w:b/>
+          <w:bCs/>
+          <w:sz w:val="27"/>
+          <w:szCs w:val="27"/>
+          <w:lang w:val="es-ES"/>
+        </w:rPr>
+      </w:pPr>
+    </w:p>
+    <w:p>
+      <w:pPr>
+        <w:spacing w:line="360" w:lineRule="auto"/>
+        <w:rPr>
+          <w:b/>
+          <w:bCs/>
+          <w:sz w:val="27"/>
+          <w:szCs w:val="27"/>
+          <w:lang w:val="es-ES"/>
+        </w:rPr>
+      </w:pPr>
+    </w:p>
+    <w:p>
+      <w:pPr>
+        <w:spacing w:line="360" w:lineRule="auto"/>
+        <w:rPr>
+          <w:b/>
+          <w:bCs/>
+          <w:sz w:val="27"/>
+          <w:szCs w:val="27"/>
+          <w:lang w:val="es-ES"/>
+        </w:rPr>
+      </w:pPr>
+    </w:p>
+    <w:p>
+      <w:pPr>
+        <w:spacing w:line="360" w:lineRule="auto"/>
+        <w:rPr>
+          <w:b/>
+          <w:bCs/>
+          <w:sz w:val="27"/>
+          <w:szCs w:val="27"/>
+          <w:lang w:val="es-ES"/>
+        </w:rPr>
+      </w:pPr>
+    </w:p>
+    <w:p>
+      <w:pPr>
+        <w:spacing w:line="360" w:lineRule="auto"/>
+        <w:rPr>
+          <w:b/>
+          <w:bCs/>
+          <w:sz w:val="27"/>
+          <w:szCs w:val="27"/>
+          <w:lang w:val="es-ES"/>
+        </w:rPr>
+      </w:pPr>
+    </w:p>
+    <w:p>
+      <w:pPr>
+        <w:spacing w:line="360" w:lineRule="auto"/>
+        <w:rPr>
+          <w:b/>
+          <w:bCs/>
+          <w:sz w:val="27"/>
+          <w:szCs w:val="27"/>
+          <w:lang w:val="es-ES"/>
+        </w:rPr>
+      </w:pPr>
+    </w:p>
+    <w:p>
+      <w:pPr>
+        <w:spacing w:line="360" w:lineRule="auto"/>
+        <w:rPr>
+          <w:b/>
+          <w:bCs/>
+          <w:sz w:val="27"/>
+          <w:szCs w:val="27"/>
+          <w:lang w:val="es-ES"/>
+        </w:rPr>
+      </w:pPr>
+    </w:p>
+    <w:p>
+      <w:pPr>
+        <w:spacing w:line="360" w:lineRule="auto"/>
+        <w:rPr>
+          <w:b/>
+          <w:bCs/>
+          <w:sz w:val="27"/>
+          <w:szCs w:val="27"/>
+          <w:lang w:val="es-ES"/>
+        </w:rPr>
+      </w:pPr>
+    </w:p>
+    <w:p>
+      <w:pPr>
+        <w:spacing w:line="360" w:lineRule="auto"/>
+        <w:rPr>
+          <w:b/>
+          <w:bCs/>
+          <w:sz w:val="27"/>
+          <w:szCs w:val="27"/>
+          <w:lang w:val="es-ES"/>
+        </w:rPr>
+      </w:pPr>
+    </w:p>
+    <w:p>
+      <w:pPr>
+        <w:spacing w:line="360" w:lineRule="auto"/>
+        <w:rPr>
+          <w:b/>
+          <w:bCs/>
+          <w:sz w:val="27"/>
+          <w:szCs w:val="27"/>
+          <w:lang w:val="es-ES"/>
+        </w:rPr>
+      </w:pPr>
+    </w:p>
+    <w:p>
+      <w:pPr>
+        <w:spacing w:line="360" w:lineRule="auto"/>
+        <w:rPr>
+          <w:b/>
+          <w:bCs/>
+          <w:sz w:val="27"/>
+          <w:szCs w:val="27"/>
+          <w:lang w:val="es-ES"/>
+        </w:rPr>
+      </w:pPr>
+    </w:p>
+    <w:p>
+      <w:pPr>
+        <w:spacing w:line="360" w:lineRule="auto"/>
+        <w:rPr>
+          <w:b/>
+          <w:bCs/>
+          <w:sz w:val="27"/>
+          <w:szCs w:val="27"/>
+          <w:lang w:val="es-ES"/>
+        </w:rPr>
+      </w:pPr>
+    </w:p>
+    <w:p>
+      <w:pPr>
+        <w:spacing w:line="360" w:lineRule="auto"/>
+        <w:rPr>
+          <w:b/>
+          <w:bCs/>
+          <w:sz w:val="27"/>
+          <w:szCs w:val="27"/>
+          <w:lang w:val="es-ES"/>
+        </w:rPr>
+      </w:pPr>
+    </w:p>
+    <w:p>
+      <w:pPr>
+        <w:spacing w:line="360" w:lineRule="auto"/>
+        <w:rPr>
+          <w:b/>
+          <w:bCs/>
+          <w:sz w:val="27"/>
+          <w:szCs w:val="27"/>
+          <w:lang w:val="es-ES"/>
+        </w:rPr>
+      </w:pPr>
+    </w:p>
+    <w:p>
+      <w:pPr>
+        <w:rPr>
+          <w:b/>
+          <w:bCs/>
+          <w:sz w:val="27"/>
+          <w:szCs w:val="27"/>
+          <w:lang w:val="es-ES"/>
+        </w:rPr>
+      </w:pPr>
+    </w:p>
+    <w:p>
+      <w:pPr>
+        <w:rPr>
+          <w:b/>
+          <w:bCs/>
+          <w:sz w:val="27"/>
+          <w:szCs w:val="27"/>
+          <w:lang w:val="es-ES"/>
+        </w:rPr>
+      </w:pPr>
+    </w:p>
+    <w:p>
+      <w:pPr>
+        <w:rPr>
+          <w:b/>
+          <w:bCs/>
+          <w:sz w:val="27"/>
+          <w:szCs w:val="27"/>
+          <w:lang w:val="es-ES"/>
+        </w:rPr>
+      </w:pPr>
+    </w:p>
+    <w:p>
+      <w:pPr>
+        <w:rPr>
+          <w:b/>
+          <w:bCs/>
+          <w:sz w:val="27"/>
+          <w:szCs w:val="27"/>
+          <w:lang w:val="es-ES"/>
+        </w:rPr>
+      </w:pPr>
+    </w:p>
+    <w:p>
+      <w:pPr>
+        <w:rPr>
+          <w:b/>
+          <w:bCs/>
+          <w:sz w:val="27"/>
+          <w:szCs w:val="27"/>
+          <w:lang w:val="es-ES"/>
+        </w:rPr>
+      </w:pPr>
+    </w:p>
+    <w:p>
+      <w:pPr>
+        <w:rPr>
+          <w:b/>
+          <w:bCs/>
+          <w:sz w:val="27"/>
+          <w:szCs w:val="27"/>
+          <w:lang w:val="es-ES"/>
+        </w:rPr>
+      </w:pPr>
+    </w:p>
+    <w:p>
+      <w:pPr>
+        <w:rPr>
+          <w:b/>
+          <w:bCs/>
+          <w:sz w:val="27"/>
+          <w:szCs w:val="27"/>
+          <w:lang w:val="es-ES"/>
+        </w:rPr>
+      </w:pPr>
+      <w:r>
+        <w:rPr>
+          <w:b/>
+          <w:bCs/>
+          <w:sz w:val="27"/>
+          <w:szCs w:val="27"/>
+          <w:lang w:val="es-ES"/>
+        </w:rPr>
+        <w:lastRenderedPageBreak/>
+        <w:t xml:space="preserve">CHƯƠNG 3 </w:t>
+      </w:r>
+      <w:r>
+        <w:rPr>
+          <w:b/>
+          <w:bCs/>
+          <w:sz w:val="27"/>
+          <w:szCs w:val="27"/>
+          <w:lang w:val="es-ES"/>
+        </w:rPr>
+        <w:t>PHÂN TÍCH VÀ THIẾT KẾ HỆ THỐNG</w:t>
+      </w:r>
+    </w:p>
+    <w:p>
+      <w:pPr>
+        <w:rPr>
+          <w:b/>
+          <w:bCs/>
+          <w:sz w:val="27"/>
+          <w:szCs w:val="27"/>
+          <w:lang w:val="es-ES"/>
+        </w:rPr>
+      </w:pPr>
+    </w:p>
+    <w:p>
+      <w:pPr>
+        <w:rPr>
+          <w:b/>
+          <w:bCs/>
+          <w:sz w:val="27"/>
+          <w:szCs w:val="27"/>
+          <w:lang w:val="es-ES"/>
+        </w:rPr>
+      </w:pPr>
+      <w:r>
+        <w:rPr>
+          <w:b/>
+          <w:bCs/>
+          <w:sz w:val="27"/>
+          <w:szCs w:val="27"/>
+          <w:lang w:val="es-ES"/>
+        </w:rPr>
+        <w:t>3.1 Mô tả bài toán</w:t>
+      </w:r>
+    </w:p>
+    <w:p>
+      <w:pPr>
+        <w:pStyle w:val="ListParagraph"/>
+        <w:numPr>
+          <w:ilvl w:val="0"/>
+          <w:numId w:val="35"/>
+        </w:numPr>
+        <w:spacing w:line="360" w:lineRule="auto"/>
+        <w:rPr>
+          <w:b/>
+          <w:bCs/>
+          <w:sz w:val="27"/>
+          <w:szCs w:val="27"/>
+          <w:lang w:val="es-ES"/>
+        </w:rPr>
+      </w:pPr>
+      <w:r>
+        <w:rPr>
+          <w:b/>
+          <w:bCs/>
+          <w:sz w:val="27"/>
+          <w:szCs w:val="27"/>
+          <w:lang w:val="es-ES"/>
+        </w:rPr>
+        <w:t>Trang Home</w:t>
+      </w:r>
+    </w:p>
+    <w:p>
+      <w:pPr>
+        <w:spacing w:line="360" w:lineRule="auto"/>
+        <w:jc w:val="both"/>
+        <w:rPr>
+          <w:sz w:val="27"/>
+          <w:szCs w:val="27"/>
+          <w:lang w:val="es-ES"/>
+        </w:rPr>
+      </w:pPr>
+      <w:r>
+        <w:rPr>
+          <w:b/>
+          <w:bCs/>
+          <w:sz w:val="27"/>
+          <w:szCs w:val="27"/>
+          <w:lang w:val="es-ES"/>
+        </w:rPr>
+        <w:tab/>
+      </w:r>
+      <w:r>
+        <w:rPr>
+          <w:i/>
+          <w:iCs/>
+          <w:sz w:val="27"/>
+          <w:szCs w:val="27"/>
+          <w:lang w:val="es-ES"/>
+        </w:rPr>
+        <w:t>“Website Bán Điện Thoại Trực Tuyến”</w:t>
+      </w:r>
+      <w:r>
+        <w:rPr>
+          <w:sz w:val="27"/>
+          <w:szCs w:val="27"/>
+          <w:lang w:val="es-ES"/>
+        </w:rPr>
+        <w:t xml:space="preserve"> cho phép người dùng có thể tìm kiếm các sản phẩm và thêm sản phẩm vào giỏ hàng. Sau khi thêm vào giỏ hàng và tiến hành đặt hàng. </w:t>
+      </w:r>
+      <w:r>
+        <w:rPr>
+          <w:sz w:val="27"/>
+          <w:szCs w:val="27"/>
+          <w:lang w:val="es-ES"/>
+        </w:rPr>
+        <w:t>Sẽ có 2 phương thức đặt hàng:</w:t>
+      </w:r>
+    </w:p>
+    <w:p>
+      <w:pPr>
+        <w:spacing w:line="360" w:lineRule="auto"/>
+        <w:jc w:val="both"/>
+        <w:rPr>
+          <w:sz w:val="27"/>
+          <w:szCs w:val="27"/>
+          <w:lang w:val="es-ES"/>
+        </w:rPr>
+      </w:pPr>
+      <w:r>
+        <w:rPr>
+          <w:sz w:val="27"/>
+          <w:szCs w:val="27"/>
+          <w:lang w:val="es-ES"/>
+        </w:rPr>
+        <w:tab/>
+      </w:r>
+      <w:r>
+        <w:rPr>
+          <w:i/>
+          <w:iCs/>
+          <w:sz w:val="27"/>
+          <w:szCs w:val="27"/>
+          <w:lang w:val="es-ES"/>
+        </w:rPr>
+        <w:t xml:space="preserve">Thứ nhất, </w:t>
+      </w:r>
+      <w:r>
+        <w:rPr>
+          <w:sz w:val="27"/>
+          <w:szCs w:val="27"/>
+          <w:lang w:val="es-ES"/>
+        </w:rPr>
+        <w:t>nếu khách hàng chưa đăng nhập</w:t>
+      </w:r>
+      <w:r>
+        <w:rPr>
+          <w:sz w:val="27"/>
+          <w:szCs w:val="27"/>
+          <w:lang w:val="es-ES"/>
+        </w:rPr>
+        <w:t>, khi nhấn đặt hàng sẽ có thông báo “Bạn có muốn đăng nhập không” , khi khách hàng bỏ qua đăng nhập thì hệ thống sẽ chuyển đến trang nhập thông tin khách hàng và yêu cầu nhập mật khẩu để tạo tài khoản sau khi đặt hàng thành công.</w:t>
+      </w:r>
+    </w:p>
+    <w:p>
+      <w:pPr>
+        <w:spacing w:line="360" w:lineRule="auto"/>
+        <w:jc w:val="both"/>
+        <w:rPr>
+          <w:sz w:val="27"/>
+          <w:szCs w:val="27"/>
+          <w:lang w:val="es-ES"/>
+        </w:rPr>
+      </w:pPr>
+      <w:r>
+        <w:rPr>
+          <w:sz w:val="27"/>
+          <w:szCs w:val="27"/>
+          <w:lang w:val="es-ES"/>
+        </w:rPr>
+        <w:tab/>
+      </w:r>
+      <w:r>
+        <w:rPr>
+          <w:i/>
+          <w:iCs/>
+          <w:sz w:val="27"/>
+          <w:szCs w:val="27"/>
+          <w:lang w:val="es-ES"/>
+        </w:rPr>
+        <w:t xml:space="preserve">Thứ hai, </w:t>
+      </w:r>
+      <w:r>
+        <w:rPr>
+          <w:sz w:val="27"/>
+          <w:szCs w:val="27"/>
+          <w:lang w:val="es-ES"/>
+        </w:rPr>
+        <w:t>nếu khách hàng đã đăng nhập thì sau khi nhấn vào đặt hàng thì cho phép người dùng đổi địa chỉ, số điện thoại</w:t>
+      </w:r>
+      <w:r>
+        <w:rPr>
+          <w:sz w:val="27"/>
+          <w:szCs w:val="27"/>
+          <w:lang w:val="es-ES"/>
+        </w:rPr>
+        <w:t>, người nhận.</w:t>
+      </w:r>
+    </w:p>
+    <w:p>
+      <w:pPr>
+        <w:spacing w:line="360" w:lineRule="auto"/>
+        <w:jc w:val="both"/>
+        <w:rPr>
+          <w:sz w:val="27"/>
+          <w:szCs w:val="27"/>
+          <w:lang w:val="es-ES"/>
+        </w:rPr>
+      </w:pPr>
+      <w:r>
+        <w:rPr>
+          <w:sz w:val="27"/>
+          <w:szCs w:val="27"/>
+          <w:lang w:val="es-ES"/>
+        </w:rPr>
+        <w:tab/>
+        <w:t xml:space="preserve">Sau khi đặt hàng thành công khách hàng sẽ nhận được một số point nhất định tương ứng với sản phẩm </w:t>
+      </w:r>
+      <w:r>
+        <w:rPr>
+          <w:sz w:val="27"/>
+          <w:szCs w:val="27"/>
+          <w:lang w:val="es-ES"/>
+        </w:rPr>
+        <w:t xml:space="preserve">đã </w:t>
+      </w:r>
+      <w:r>
+        <w:rPr>
+          <w:sz w:val="27"/>
+          <w:szCs w:val="27"/>
+          <w:lang w:val="es-ES"/>
+        </w:rPr>
+        <w:t>mua</w:t>
+      </w:r>
+      <w:r>
+        <w:rPr>
+          <w:sz w:val="27"/>
+          <w:szCs w:val="27"/>
+          <w:lang w:val="es-ES"/>
+        </w:rPr>
+        <w:t xml:space="preserve"> </w:t>
+      </w:r>
+      <w:r>
+        <w:rPr>
+          <w:sz w:val="27"/>
+          <w:szCs w:val="27"/>
+          <w:lang w:val="es-ES"/>
+        </w:rPr>
+        <w:t>và trả về mail thông báo đã đặt hàng thành công</w:t>
+      </w:r>
+      <w:r>
+        <w:rPr>
+          <w:sz w:val="27"/>
+          <w:szCs w:val="27"/>
+          <w:lang w:val="es-ES"/>
+        </w:rPr>
+        <w:t xml:space="preserve">. </w:t>
+      </w:r>
+    </w:p>
+    <w:p>
+      <w:pPr>
+        <w:spacing w:line="360" w:lineRule="auto"/>
+        <w:jc w:val="both"/>
+        <w:rPr>
+          <w:sz w:val="27"/>
+          <w:szCs w:val="27"/>
+          <w:lang w:val="es-ES"/>
+        </w:rPr>
+      </w:pPr>
+      <w:r>
+        <w:rPr>
+          <w:sz w:val="27"/>
+          <w:szCs w:val="27"/>
+          <w:lang w:val="es-ES"/>
+        </w:rPr>
+        <w:t xml:space="preserve">       </w:t>
+      </w:r>
+      <w:r>
+        <w:rPr>
+          <w:sz w:val="27"/>
+          <w:szCs w:val="27"/>
+          <w:lang w:val="es-ES"/>
+        </w:rPr>
+        <w:t xml:space="preserve">Ngoài ra khách hàng còn được phép thực hiện các chức năng như </w:t>
+      </w:r>
+      <w:r>
+        <w:rPr>
+          <w:sz w:val="27"/>
+          <w:szCs w:val="27"/>
+          <w:lang w:val="es-ES"/>
+        </w:rPr>
+        <w:t>kiểm tra lịch sử mua hàng, trạng thái đơn hàng</w:t>
+      </w:r>
+      <w:r>
+        <w:rPr>
+          <w:sz w:val="27"/>
+          <w:szCs w:val="27"/>
+          <w:lang w:val="es-ES"/>
+        </w:rPr>
+        <w:t xml:space="preserve">, </w:t>
+      </w:r>
+      <w:r>
+        <w:rPr>
+          <w:sz w:val="27"/>
+          <w:szCs w:val="27"/>
+          <w:lang w:val="es-ES"/>
+        </w:rPr>
+        <w:t>thay đổi thông tin tài khoản, đổi mật khẩu, quên mật khẩu</w:t>
+      </w:r>
+      <w:r>
+        <w:rPr>
+          <w:sz w:val="27"/>
+          <w:szCs w:val="27"/>
+          <w:lang w:val="es-ES"/>
+        </w:rPr>
+        <w:t xml:space="preserve">, đăng ký tài khoản. </w:t>
+      </w:r>
+    </w:p>
+    <w:p>
+      <w:pPr>
+        <w:pStyle w:val="ListParagraph"/>
+        <w:numPr>
+          <w:ilvl w:val="0"/>
+          <w:numId w:val="35"/>
+        </w:numPr>
+        <w:spacing w:line="360" w:lineRule="auto"/>
+        <w:jc w:val="both"/>
+        <w:rPr>
+          <w:sz w:val="27"/>
+          <w:szCs w:val="27"/>
+          <w:lang w:val="es-ES"/>
+        </w:rPr>
+      </w:pPr>
+      <w:r>
+        <w:rPr>
+          <w:b/>
+          <w:bCs/>
+          <w:sz w:val="27"/>
+          <w:szCs w:val="27"/>
+          <w:lang w:val="es-ES"/>
+        </w:rPr>
+        <w:t>Trang quản trị hệ thống</w:t>
+      </w:r>
+    </w:p>
+    <w:p>
+      <w:pPr>
+        <w:spacing w:line="360" w:lineRule="auto"/>
+        <w:ind w:firstLine="720"/>
+        <w:jc w:val="both"/>
+        <w:rPr>
+          <w:sz w:val="27"/>
+          <w:szCs w:val="27"/>
+          <w:lang w:val="es-ES"/>
+        </w:rPr>
+      </w:pPr>
+      <w:r>
+        <w:rPr>
+          <w:sz w:val="27"/>
+          <w:szCs w:val="27"/>
+          <w:lang w:val="es-ES"/>
+        </w:rPr>
+        <w:t>Hệ</w:t>
+      </w:r>
+      <w:r>
+        <w:rPr>
+          <w:sz w:val="27"/>
+          <w:szCs w:val="27"/>
+          <w:lang w:val="es-ES"/>
+        </w:rPr>
+        <w:t xml:space="preserve"> thống sẽ </w:t>
+      </w:r>
+      <w:r>
+        <w:rPr>
+          <w:sz w:val="27"/>
+          <w:szCs w:val="27"/>
+          <w:lang w:val="es-ES"/>
+        </w:rPr>
+        <w:t xml:space="preserve">thống kê, </w:t>
+      </w:r>
+      <w:r>
+        <w:rPr>
+          <w:sz w:val="27"/>
+          <w:szCs w:val="27"/>
+          <w:lang w:val="es-ES"/>
+        </w:rPr>
+        <w:t>quản lý đơn hàng, người dùng, danh mục, sản phẩm</w:t>
+      </w:r>
+      <w:r>
+        <w:rPr>
+          <w:sz w:val="27"/>
+          <w:szCs w:val="27"/>
+          <w:lang w:val="es-ES"/>
+        </w:rPr>
+        <w:t xml:space="preserve">, quản lý kho hàng </w:t>
+      </w:r>
+      <w:r>
+        <w:rPr>
+          <w:sz w:val="27"/>
+          <w:szCs w:val="27"/>
+          <w:lang w:val="es-ES"/>
+        </w:rPr>
+        <w:t>và cho phép thực hiện các chức năng thêm, sửa, xóa</w:t>
+      </w:r>
+      <w:r>
+        <w:rPr>
+          <w:sz w:val="27"/>
+          <w:szCs w:val="27"/>
+          <w:lang w:val="es-ES"/>
+        </w:rPr>
+        <w:t xml:space="preserve">. </w:t>
+      </w:r>
+    </w:p>
+    <w:p>
+      <w:pPr>
+        <w:spacing w:line="360" w:lineRule="auto"/>
+        <w:ind w:firstLine="720"/>
+        <w:jc w:val="both"/>
+        <w:rPr>
+          <w:sz w:val="27"/>
+          <w:szCs w:val="27"/>
+          <w:lang w:val="es-ES"/>
+        </w:rPr>
+      </w:pPr>
+      <w:r>
+        <w:rPr>
+          <w:sz w:val="27"/>
+          <w:szCs w:val="27"/>
+          <w:lang w:val="es-ES"/>
+        </w:rPr>
+        <w:t>Về quản lý người dùng, admin có thể khóa tài khoản hoặc mở tài khoản người dùng, đồng thời có thể cấp quyền, chỉnh sửa thông tin khách hàng.</w:t>
+      </w:r>
+    </w:p>
+    <w:p>
+      <w:pPr>
+        <w:spacing w:line="360" w:lineRule="auto"/>
+        <w:ind w:firstLine="720"/>
+        <w:jc w:val="both"/>
+        <w:rPr>
+          <w:sz w:val="27"/>
+          <w:szCs w:val="27"/>
+          <w:lang w:val="es-ES"/>
+        </w:rPr>
+      </w:pPr>
+      <w:r>
+        <w:rPr>
+          <w:sz w:val="27"/>
+          <w:szCs w:val="27"/>
+          <w:lang w:val="es-ES"/>
+        </w:rPr>
+        <w:t>Về quản lý đơn hàng, cho phép nhân viên có thể cập nhật đơn hàng với trạng thái đã duyệt, chưa duyệt, từ chối, khách hàng không nhận và mỗi lần cập nhật trạng thái thì số lượng sản phẩm và số point sẽ được hoàn lại hoặc cộng thêm</w:t>
+      </w:r>
+      <w:r>
+        <w:rPr>
+          <w:sz w:val="27"/>
+          <w:szCs w:val="27"/>
+          <w:lang w:val="es-ES"/>
+        </w:rPr>
+        <w:t>.</w:t>
+      </w:r>
+    </w:p>
+    <w:p>
+      <w:pPr>
+        <w:spacing w:line="360" w:lineRule="auto"/>
+        <w:jc w:val="both"/>
+        <w:rPr>
+          <w:sz w:val="27"/>
+          <w:szCs w:val="27"/>
+          <w:lang w:val="es-ES"/>
+        </w:rPr>
+      </w:pPr>
+      <w:r>
+        <w:rPr>
+          <w:sz w:val="27"/>
+          <w:szCs w:val="27"/>
+          <w:lang w:val="es-ES"/>
+        </w:rPr>
+        <w:tab/>
+        <w:t>Ngoài ra website còn có chức năng quản lý nhập kho, kiểm tra lịch sử nhập kho và số lượng hàng trong kho.</w:t>
+      </w:r>
+    </w:p>
+    <w:p>
+      <w:pPr>
+        <w:spacing w:line="360" w:lineRule="auto"/>
+        <w:ind w:firstLine="720"/>
+        <w:jc w:val="both"/>
+        <w:rPr>
+          <w:sz w:val="27"/>
+          <w:szCs w:val="27"/>
+          <w:lang w:val="es-ES"/>
+        </w:rPr>
+      </w:pPr>
+      <w:r>
+        <w:rPr>
+          <w:sz w:val="27"/>
+          <w:szCs w:val="27"/>
+          <w:lang w:val="es-ES"/>
+        </w:rPr>
+        <w:t>Website sẽ phân quyền cho 3 tác nhân chính là: Admin, Nhân viên, Khách hàng. Admin sẽ thực hiện được mọi hoạt động của website.</w:t>
+      </w:r>
+      <w:r>
+        <w:rPr>
+          <w:sz w:val="27"/>
+          <w:szCs w:val="27"/>
+          <w:lang w:val="es-ES"/>
+        </w:rPr>
+        <w:t xml:space="preserve"> Nhân viên không được </w:t>
+      </w:r>
+      <w:r>
+        <w:rPr>
+          <w:sz w:val="27"/>
+          <w:szCs w:val="27"/>
+          <w:lang w:val="es-ES"/>
+        </w:rPr>
+        <w:lastRenderedPageBreak/>
+        <w:t>phép truy cập vào phần quản lý User. Khách hàng không thể truy cập vào hệ thống quản trị và chỉ được thực hiện các chức năng ở phía giao diện người dùng.</w:t>
+      </w:r>
+    </w:p>
+    <w:p>
+      <w:pPr>
+        <w:spacing w:line="360" w:lineRule="auto"/>
+        <w:ind w:firstLine="720"/>
+        <w:jc w:val="both"/>
+        <w:rPr>
+          <w:sz w:val="27"/>
+          <w:szCs w:val="27"/>
+          <w:lang w:val="es-ES"/>
+        </w:rPr>
+      </w:pPr>
+      <w:r>
+        <w:rPr>
+          <w:sz w:val="27"/>
+          <w:szCs w:val="27"/>
+          <w:lang w:val="es-ES"/>
+        </w:rPr>
+        <w:t xml:space="preserve">Trang quản trị thực hiện tính toán, thống kê: Tổng đơn hàng hàng năm, năm hiện tại, hàng tháng, tổng người dùng đã đặt hàng và tổng sản phẩm đang bán, </w:t>
+      </w:r>
+      <w:r>
+        <w:rPr>
+          <w:sz w:val="27"/>
+          <w:szCs w:val="27"/>
+          <w:lang w:val="es-ES"/>
+        </w:rPr>
+        <w:t>d</w:t>
+      </w:r>
+      <w:r>
+        <w:rPr>
+          <w:sz w:val="27"/>
+          <w:szCs w:val="27"/>
+          <w:lang w:val="es-ES"/>
+        </w:rPr>
+        <w:t xml:space="preserve">oanh thu các tháng trong năm và phần trăm tăng trưởng so với các tháng. Ngoài ra sẽ thống kê top sản phẩm bán nhanh nhất, chậm nhất, hết hàng và xuất ra file excel để dễ dàng quản lý. </w:t>
+      </w:r>
+    </w:p>
+    <w:p>
+      <w:pPr>
+        <w:spacing w:line="360" w:lineRule="auto"/>
+        <w:jc w:val="both"/>
+        <w:rPr>
+          <w:b/>
+          <w:bCs/>
+          <w:sz w:val="27"/>
+          <w:szCs w:val="27"/>
+          <w:lang w:val="es-ES"/>
+        </w:rPr>
+      </w:pPr>
+      <w:r>
+        <w:rPr>
+          <w:b/>
+          <w:bCs/>
+          <w:sz w:val="27"/>
+          <w:szCs w:val="27"/>
+          <w:lang w:val="es-ES"/>
+        </w:rPr>
+        <w:t>3.2 Phân tích yêu cầu</w:t>
+      </w:r>
+    </w:p>
+    <w:p>
+      <w:pPr>
+        <w:spacing w:line="360" w:lineRule="auto"/>
+        <w:jc w:val="both"/>
+        <w:rPr>
+          <w:b/>
+          <w:bCs/>
+          <w:sz w:val="27"/>
+          <w:szCs w:val="27"/>
+          <w:lang w:val="es-ES"/>
+        </w:rPr>
+      </w:pPr>
+      <w:r>
+        <w:rPr>
+          <w:b/>
+          <w:bCs/>
+          <w:sz w:val="27"/>
+          <w:szCs w:val="27"/>
+          <w:lang w:val="es-ES"/>
+        </w:rPr>
+        <w:t>3.3 Hệ thống cơ sở dữ liệu</w:t>
+      </w:r>
+    </w:p>
+    <w:p>
+      <w:pPr>
+        <w:spacing w:line="360" w:lineRule="auto"/>
+        <w:jc w:val="both"/>
+        <w:rPr>
+          <w:b/>
+          <w:bCs/>
+          <w:sz w:val="27"/>
+          <w:szCs w:val="27"/>
+          <w:lang w:val="es-ES"/>
+        </w:rPr>
+      </w:pPr>
+      <w:r>
+        <w:rPr>
+          <w:b/>
+          <w:bCs/>
+          <w:sz w:val="27"/>
+          <w:szCs w:val="27"/>
+          <w:lang w:val="es-ES"/>
+        </w:rPr>
+        <w:t>3.4 Mô hình hóa yêu cầu</w:t>
+      </w:r>
+    </w:p>
+    <w:p>
+      <w:pPr>
+        <w:spacing w:line="360" w:lineRule="auto"/>
+        <w:jc w:val="both"/>
+        <w:rPr>
+          <w:b/>
+          <w:bCs/>
+          <w:sz w:val="27"/>
+          <w:szCs w:val="27"/>
+          <w:lang w:val="es-ES"/>
+        </w:rPr>
+      </w:pPr>
+      <w:r>
+        <w:rPr>
+          <w:b/>
+          <w:bCs/>
+          <w:sz w:val="27"/>
+          <w:szCs w:val="27"/>
+          <w:lang w:val="es-ES"/>
+        </w:rPr>
+        <w:t>3.5 Sơ đồ giao diện</w:t>
+      </w:r>
+    </w:p>
+    <w:p>
+      <w:pPr>
+        <w:rPr>
+          <w:sz w:val="27"/>
+          <w:szCs w:val="27"/>
+          <w:lang w:val="es-ES"/>
+        </w:rPr>
+      </w:pPr>
+    </w:p>
+    <w:p>
+      <w:pPr>
+        <w:rPr>
+          <w:b/>
+          <w:bCs/>
+          <w:sz w:val="27"/>
+          <w:szCs w:val="27"/>
+          <w:lang w:val="es-ES"/>
+        </w:rPr>
+      </w:pPr>
+    </w:p>
+    <w:p>
+      <w:pPr>
+        <w:rPr>
+          <w:b/>
+          <w:bCs/>
+          <w:sz w:val="27"/>
+          <w:szCs w:val="27"/>
+          <w:lang w:val="es-ES"/>
+        </w:rPr>
+      </w:pPr>
+    </w:p>
+    <w:p>
+      <w:pPr>
+        <w:rPr>
+          <w:b/>
+          <w:bCs/>
+          <w:sz w:val="27"/>
+          <w:szCs w:val="27"/>
+          <w:lang w:val="es-ES"/>
+        </w:rPr>
+      </w:pPr>
+    </w:p>
+    <w:p>
+      <w:pPr>
+        <w:rPr>
+          <w:b/>
+          <w:bCs/>
+          <w:sz w:val="27"/>
+          <w:szCs w:val="27"/>
+          <w:lang w:val="es-ES"/>
+        </w:rPr>
+      </w:pPr>
+    </w:p>
+    <w:p>
+      <w:pPr>
+        <w:rPr>
+          <w:b/>
+          <w:bCs/>
+          <w:sz w:val="27"/>
+          <w:szCs w:val="27"/>
+          <w:lang w:val="es-ES"/>
+        </w:rPr>
+      </w:pPr>
+    </w:p>
+    <w:p>
+      <w:pPr>
+        <w:rPr>
+          <w:b/>
+          <w:bCs/>
+          <w:sz w:val="27"/>
+          <w:szCs w:val="27"/>
+          <w:lang w:val="es-ES"/>
+        </w:rPr>
+      </w:pPr>
+    </w:p>
+    <w:p>
+      <w:pPr>
+        <w:rPr>
+          <w:b/>
+          <w:bCs/>
+          <w:sz w:val="27"/>
+          <w:szCs w:val="27"/>
+          <w:lang w:val="es-ES"/>
+        </w:rPr>
+      </w:pPr>
+    </w:p>
+    <w:p>
+      <w:pPr>
+        <w:rPr>
+          <w:b/>
+          <w:bCs/>
+          <w:sz w:val="27"/>
+          <w:szCs w:val="27"/>
+          <w:lang w:val="es-ES"/>
+        </w:rPr>
+      </w:pPr>
+    </w:p>
+    <w:p>
+      <w:pPr>
+        <w:rPr>
+          <w:b/>
+          <w:bCs/>
+          <w:sz w:val="27"/>
+          <w:szCs w:val="27"/>
+          <w:lang w:val="es-ES"/>
+        </w:rPr>
+      </w:pPr>
+    </w:p>
+    <w:p>
+      <w:pPr>
+        <w:rPr>
+          <w:b/>
+          <w:bCs/>
+          <w:sz w:val="27"/>
+          <w:szCs w:val="27"/>
+          <w:lang w:val="es-ES"/>
+        </w:rPr>
+      </w:pPr>
+    </w:p>
+    <w:p>
+      <w:pPr>
+        <w:rPr>
+          <w:b/>
+          <w:bCs/>
+          <w:sz w:val="27"/>
+          <w:szCs w:val="27"/>
+          <w:lang w:val="es-ES"/>
+        </w:rPr>
+      </w:pPr>
+    </w:p>
+    <w:p>
+      <w:pPr>
+        <w:rPr>
+          <w:b/>
+          <w:bCs/>
+          <w:sz w:val="27"/>
+          <w:szCs w:val="27"/>
+          <w:lang w:val="es-ES"/>
+        </w:rPr>
+      </w:pPr>
+    </w:p>
+    <w:p>
+      <w:pPr>
+        <w:rPr>
+          <w:b/>
+          <w:bCs/>
+          <w:sz w:val="27"/>
+          <w:szCs w:val="27"/>
+          <w:lang w:val="es-ES"/>
+        </w:rPr>
+      </w:pPr>
+    </w:p>
+    <w:p>
+      <w:pPr>
+        <w:rPr>
+          <w:b/>
+          <w:bCs/>
+          <w:sz w:val="27"/>
+          <w:szCs w:val="27"/>
+          <w:lang w:val="es-ES"/>
+        </w:rPr>
+      </w:pPr>
+    </w:p>
+    <w:p>
+      <w:pPr>
+        <w:rPr>
+          <w:b/>
+          <w:bCs/>
+          <w:sz w:val="27"/>
+          <w:szCs w:val="27"/>
+          <w:lang w:val="es-ES"/>
+        </w:rPr>
+      </w:pPr>
+    </w:p>
+    <w:p>
+      <w:pPr>
+        <w:rPr>
+          <w:b/>
+          <w:bCs/>
+          <w:sz w:val="27"/>
+          <w:szCs w:val="27"/>
+          <w:lang w:val="es-ES"/>
+        </w:rPr>
+      </w:pPr>
+    </w:p>
+    <w:p>
+      <w:pPr>
+        <w:rPr>
+          <w:b/>
+          <w:bCs/>
+          <w:sz w:val="27"/>
+          <w:szCs w:val="27"/>
+          <w:lang w:val="es-ES"/>
+        </w:rPr>
+      </w:pPr>
+    </w:p>
+    <w:p>
+      <w:pPr>
+        <w:rPr>
+          <w:b/>
+          <w:bCs/>
+          <w:sz w:val="27"/>
+          <w:szCs w:val="27"/>
+          <w:lang w:val="es-ES"/>
+        </w:rPr>
+      </w:pPr>
+    </w:p>
+    <w:p>
+      <w:pPr>
+        <w:rPr>
+          <w:b/>
+          <w:bCs/>
+          <w:sz w:val="27"/>
+          <w:szCs w:val="27"/>
+          <w:lang w:val="es-ES"/>
+        </w:rPr>
+      </w:pPr>
+    </w:p>
+    <w:p>
+      <w:pPr>
+        <w:rPr>
+          <w:b/>
+          <w:bCs/>
+          <w:sz w:val="27"/>
+          <w:szCs w:val="27"/>
+          <w:lang w:val="es-ES"/>
+        </w:rPr>
+      </w:pPr>
+    </w:p>
+    <w:p>
+      <w:pPr>
+        <w:rPr>
+          <w:b/>
+          <w:bCs/>
+          <w:sz w:val="27"/>
+          <w:szCs w:val="27"/>
+          <w:lang w:val="es-ES"/>
+        </w:rPr>
+      </w:pPr>
+    </w:p>
+    <w:p>
+      <w:pPr>
+        <w:rPr>
+          <w:b/>
+          <w:bCs/>
+          <w:sz w:val="27"/>
+          <w:szCs w:val="27"/>
+          <w:lang w:val="es-ES"/>
+        </w:rPr>
+      </w:pPr>
+    </w:p>
+    <w:p>
+      <w:pPr>
+        <w:rPr>
+          <w:b/>
+          <w:bCs/>
+          <w:sz w:val="27"/>
+          <w:szCs w:val="27"/>
+          <w:lang w:val="es-ES"/>
+        </w:rPr>
+      </w:pPr>
+    </w:p>
+    <w:p>
+      <w:pPr>
+        <w:rPr>
+          <w:b/>
+          <w:bCs/>
+          <w:sz w:val="27"/>
+          <w:szCs w:val="27"/>
+          <w:lang w:val="es-ES"/>
+        </w:rPr>
+      </w:pPr>
+    </w:p>
+    <w:p>
+      <w:pPr>
+        <w:rPr>
+          <w:b/>
+          <w:bCs/>
+          <w:sz w:val="27"/>
+          <w:szCs w:val="27"/>
+          <w:lang w:val="es-ES"/>
+        </w:rPr>
+      </w:pPr>
+    </w:p>
+    <w:p>
+      <w:pPr>
+        <w:rPr>
+          <w:b/>
+          <w:bCs/>
+          <w:sz w:val="27"/>
+          <w:szCs w:val="27"/>
+          <w:lang w:val="es-ES"/>
+        </w:rPr>
+      </w:pPr>
+    </w:p>
+    <w:p>
+      <w:pPr>
+        <w:rPr>
+          <w:b/>
+          <w:bCs/>
+          <w:sz w:val="27"/>
+          <w:szCs w:val="27"/>
+          <w:lang w:val="es-ES"/>
+        </w:rPr>
+      </w:pPr>
+    </w:p>
+    <w:p>
+      <w:pPr>
+        <w:rPr>
+          <w:b/>
+          <w:bCs/>
+          <w:sz w:val="27"/>
+          <w:szCs w:val="27"/>
+          <w:lang w:val="es-ES"/>
+        </w:rPr>
+      </w:pPr>
+    </w:p>
+    <w:p>
+      <w:pPr>
+        <w:rPr>
+          <w:b/>
+          <w:bCs/>
+          <w:sz w:val="27"/>
+          <w:szCs w:val="27"/>
+          <w:lang w:val="es-ES"/>
+        </w:rPr>
+      </w:pPr>
+    </w:p>
+    <w:p>
+      <w:pPr>
+        <w:rPr>
+          <w:b/>
+          <w:bCs/>
+          <w:sz w:val="27"/>
+          <w:szCs w:val="27"/>
+          <w:lang w:val="es-ES"/>
+        </w:rPr>
+      </w:pPr>
+    </w:p>
+    <w:p>
+      <w:pPr>
+        <w:rPr>
+          <w:b/>
+          <w:bCs/>
+          <w:sz w:val="27"/>
+          <w:szCs w:val="27"/>
+          <w:lang w:val="es-ES"/>
+        </w:rPr>
+      </w:pPr>
+    </w:p>
+    <w:p>
+      <w:pPr>
+        <w:rPr>
+          <w:b/>
+          <w:bCs/>
+          <w:sz w:val="27"/>
+          <w:szCs w:val="27"/>
+          <w:lang w:val="es-ES"/>
+        </w:rPr>
+      </w:pPr>
+    </w:p>
+    <w:p>
+      <w:pPr>
+        <w:rPr>
+          <w:b/>
+          <w:bCs/>
+          <w:sz w:val="27"/>
+          <w:szCs w:val="27"/>
+          <w:lang w:val="es-ES"/>
+        </w:rPr>
+      </w:pPr>
+    </w:p>
+    <w:p>
+      <w:pPr>
+        <w:rPr>
+          <w:b/>
+          <w:bCs/>
+          <w:sz w:val="27"/>
+          <w:szCs w:val="27"/>
+          <w:lang w:val="es-ES"/>
+        </w:rPr>
+      </w:pPr>
+    </w:p>
+    <w:p>
+      <w:pPr>
+        <w:rPr>
+          <w:b/>
+          <w:bCs/>
+          <w:sz w:val="27"/>
+          <w:szCs w:val="27"/>
+          <w:lang w:val="es-ES"/>
+        </w:rPr>
+      </w:pPr>
+    </w:p>
+    <w:p>
+      <w:pPr>
+        <w:rPr>
+          <w:b/>
+          <w:bCs/>
+          <w:sz w:val="27"/>
+          <w:szCs w:val="27"/>
+          <w:lang w:val="es-ES"/>
+        </w:rPr>
+      </w:pPr>
+    </w:p>
+    <w:p>
+      <w:pPr>
+        <w:rPr>
+          <w:b/>
+          <w:bCs/>
+          <w:sz w:val="27"/>
+          <w:szCs w:val="27"/>
+          <w:lang w:val="es-ES"/>
+        </w:rPr>
+      </w:pPr>
+    </w:p>
+    <w:p>
+      <w:pPr>
+        <w:rPr>
+          <w:b/>
+          <w:bCs/>
+          <w:sz w:val="27"/>
+          <w:szCs w:val="27"/>
+          <w:lang w:val="es-ES"/>
+        </w:rPr>
+      </w:pPr>
+    </w:p>
+    <w:p>
+      <w:pPr>
+        <w:rPr>
+          <w:b/>
+          <w:bCs/>
+          <w:sz w:val="27"/>
+          <w:szCs w:val="27"/>
+          <w:lang w:val="es-ES"/>
+        </w:rPr>
+      </w:pPr>
+    </w:p>
+    <w:p>
+      <w:pPr>
         <w:rPr>
           <w:b/>
           <w:bCs/>
@@ -9093,7 +11865,7 @@
         <v:path o:extrusionok="f" gradientshapeok="t" o:connecttype="rect"/>
         <o:lock v:ext="edit" aspectratio="t"/>
       </v:shapetype>
-      <v:shape id="_x0000_i2268" type="#_x0000_t75" style="width:11.4pt;height:11.4pt" o:bullet="t">
+      <v:shape id="_x0000_i1507" type="#_x0000_t75" style="width:11.4pt;height:11.4pt" o:bullet="t">
         <v:imagedata r:id="rId1" o:title="mso8FAD"/>
       </v:shape>
     </w:pict>
@@ -9327,6 +12099,120 @@
     </w:lvl>
   </w:abstractNum>
   <w:abstractNum w:abstractNumId="2" w15:restartNumberingAfterBreak="0">
+    <w:nsid w:val="188D7D3A"/>
+    <w:multiLevelType w:val="hybridMultilevel"/>
+    <w:tmpl w:val="49AC9A92"/>
+    <w:lvl w:ilvl="0" w:tplc="04090007">
+      <w:start w:val="1"/>
+      <w:numFmt w:val="bullet"/>
+      <w:lvlText w:val=""/>
+      <w:lvlPicBulletId w:val="0"/>
+      <w:lvlJc w:val="left"/>
+      <w:pPr>
+        <w:ind w:left="720" w:hanging="360"/>
+      </w:pPr>
+      <w:rPr>
+        <w:rFonts w:ascii="Symbol" w:hAnsi="Symbol" w:hint="default"/>
+      </w:rPr>
+    </w:lvl>
+    <w:lvl w:ilvl="1" w:tplc="04090003" w:tentative="1">
+      <w:start w:val="1"/>
+      <w:numFmt w:val="bullet"/>
+      <w:lvlText w:val="o"/>
+      <w:lvlJc w:val="left"/>
+      <w:pPr>
+        <w:ind w:left="1440" w:hanging="360"/>
+      </w:pPr>
+      <w:rPr>
+        <w:rFonts w:ascii="Courier New" w:hAnsi="Courier New" w:cs="Courier New" w:hint="default"/>
+      </w:rPr>
+    </w:lvl>
+    <w:lvl w:ilvl="2" w:tplc="04090005" w:tentative="1">
+      <w:start w:val="1"/>
+      <w:numFmt w:val="bullet"/>
+      <w:lvlText w:val=""/>
+      <w:lvlJc w:val="left"/>
+      <w:pPr>
+        <w:ind w:left="2160" w:hanging="360"/>
+      </w:pPr>
+      <w:rPr>
+        <w:rFonts w:ascii="Wingdings" w:hAnsi="Wingdings" w:hint="default"/>
+      </w:rPr>
+    </w:lvl>
+    <w:lvl w:ilvl="3" w:tplc="04090001" w:tentative="1">
+      <w:start w:val="1"/>
+      <w:numFmt w:val="bullet"/>
+      <w:lvlText w:val=""/>
+      <w:lvlJc w:val="left"/>
+      <w:pPr>
+        <w:ind w:left="2880" w:hanging="360"/>
+      </w:pPr>
+      <w:rPr>
+        <w:rFonts w:ascii="Symbol" w:hAnsi="Symbol" w:hint="default"/>
+      </w:rPr>
+    </w:lvl>
+    <w:lvl w:ilvl="4" w:tplc="04090003" w:tentative="1">
+      <w:start w:val="1"/>
+      <w:numFmt w:val="bullet"/>
+      <w:lvlText w:val="o"/>
+      <w:lvlJc w:val="left"/>
+      <w:pPr>
+        <w:ind w:left="3600" w:hanging="360"/>
+      </w:pPr>
+      <w:rPr>
+        <w:rFonts w:ascii="Courier New" w:hAnsi="Courier New" w:cs="Courier New" w:hint="default"/>
+      </w:rPr>
+    </w:lvl>
+    <w:lvl w:ilvl="5" w:tplc="04090005" w:tentative="1">
+      <w:start w:val="1"/>
+      <w:numFmt w:val="bullet"/>
+      <w:lvlText w:val=""/>
+      <w:lvlJc w:val="left"/>
+      <w:pPr>
+        <w:ind w:left="4320" w:hanging="360"/>
+      </w:pPr>
+      <w:rPr>
+        <w:rFonts w:ascii="Wingdings" w:hAnsi="Wingdings" w:hint="default"/>
+      </w:rPr>
+    </w:lvl>
+    <w:lvl w:ilvl="6" w:tplc="04090001" w:tentative="1">
+      <w:start w:val="1"/>
+      <w:numFmt w:val="bullet"/>
+      <w:lvlText w:val=""/>
+      <w:lvlJc w:val="left"/>
+      <w:pPr>
+        <w:ind w:left="5040" w:hanging="360"/>
+      </w:pPr>
+      <w:rPr>
+        <w:rFonts w:ascii="Symbol" w:hAnsi="Symbol" w:hint="default"/>
+      </w:rPr>
+    </w:lvl>
+    <w:lvl w:ilvl="7" w:tplc="04090003" w:tentative="1">
+      <w:start w:val="1"/>
+      <w:numFmt w:val="bullet"/>
+      <w:lvlText w:val="o"/>
+      <w:lvlJc w:val="left"/>
+      <w:pPr>
+        <w:ind w:left="5760" w:hanging="360"/>
+      </w:pPr>
+      <w:rPr>
+        <w:rFonts w:ascii="Courier New" w:hAnsi="Courier New" w:cs="Courier New" w:hint="default"/>
+      </w:rPr>
+    </w:lvl>
+    <w:lvl w:ilvl="8" w:tplc="04090005" w:tentative="1">
+      <w:start w:val="1"/>
+      <w:numFmt w:val="bullet"/>
+      <w:lvlText w:val=""/>
+      <w:lvlJc w:val="left"/>
+      <w:pPr>
+        <w:ind w:left="6480" w:hanging="360"/>
+      </w:pPr>
+      <w:rPr>
+        <w:rFonts w:ascii="Wingdings" w:hAnsi="Wingdings" w:hint="default"/>
+      </w:rPr>
+    </w:lvl>
+  </w:abstractNum>
+  <w:abstractNum w:abstractNumId="3" w15:restartNumberingAfterBreak="0">
     <w:nsid w:val="19E63F65"/>
     <w:multiLevelType w:val="hybridMultilevel"/>
     <w:tmpl w:val="A636CE62"/>
@@ -9439,7 +12325,7 @@
       </w:rPr>
     </w:lvl>
   </w:abstractNum>
-  <w:abstractNum w:abstractNumId="3" w15:restartNumberingAfterBreak="0">
+  <w:abstractNum w:abstractNumId="4" w15:restartNumberingAfterBreak="0">
     <w:nsid w:val="22CA5DC8"/>
     <w:multiLevelType w:val="hybridMultilevel"/>
     <w:tmpl w:val="B0EE065E"/>
@@ -9553,7 +12439,7 @@
       </w:rPr>
     </w:lvl>
   </w:abstractNum>
-  <w:abstractNum w:abstractNumId="4" w15:restartNumberingAfterBreak="0">
+  <w:abstractNum w:abstractNumId="5" w15:restartNumberingAfterBreak="0">
     <w:nsid w:val="22D04F1E"/>
     <w:multiLevelType w:val="hybridMultilevel"/>
     <w:tmpl w:val="E9CE040C"/>
@@ -9666,7 +12552,7 @@
       </w:rPr>
     </w:lvl>
   </w:abstractNum>
-  <w:abstractNum w:abstractNumId="5" w15:restartNumberingAfterBreak="0">
+  <w:abstractNum w:abstractNumId="6" w15:restartNumberingAfterBreak="0">
     <w:nsid w:val="2DA84304"/>
     <w:multiLevelType w:val="hybridMultilevel"/>
     <w:tmpl w:val="72DCE0EA"/>
@@ -9779,7 +12665,349 @@
       </w:rPr>
     </w:lvl>
   </w:abstractNum>
-  <w:abstractNum w:abstractNumId="6" w15:restartNumberingAfterBreak="0">
+  <w:abstractNum w:abstractNumId="7" w15:restartNumberingAfterBreak="0">
+    <w:nsid w:val="2FAE50BC"/>
+    <w:multiLevelType w:val="hybridMultilevel"/>
+    <w:tmpl w:val="0CE404D8"/>
+    <w:lvl w:ilvl="0" w:tplc="E87A2A82">
+      <w:start w:val="1"/>
+      <w:numFmt w:val="bullet"/>
+      <w:suff w:val="space"/>
+      <w:lvlText w:val="-"/>
+      <w:lvlJc w:val="left"/>
+      <w:pPr>
+        <w:ind w:left="720" w:hanging="360"/>
+      </w:pPr>
+      <w:rPr>
+        <w:rFonts w:ascii="Times New Roman" w:eastAsia="Times New Roman" w:hAnsi="Times New Roman" w:cs="Times New Roman" w:hint="default"/>
+      </w:rPr>
+    </w:lvl>
+    <w:lvl w:ilvl="1" w:tplc="04090003" w:tentative="1">
+      <w:start w:val="1"/>
+      <w:numFmt w:val="bullet"/>
+      <w:lvlText w:val="o"/>
+      <w:lvlJc w:val="left"/>
+      <w:pPr>
+        <w:ind w:left="1440" w:hanging="360"/>
+      </w:pPr>
+      <w:rPr>
+        <w:rFonts w:ascii="Courier New" w:hAnsi="Courier New" w:cs="Courier New" w:hint="default"/>
+      </w:rPr>
+    </w:lvl>
+    <w:lvl w:ilvl="2" w:tplc="04090005" w:tentative="1">
+      <w:start w:val="1"/>
+      <w:numFmt w:val="bullet"/>
+      <w:lvlText w:val=""/>
+      <w:lvlJc w:val="left"/>
+      <w:pPr>
+        <w:ind w:left="2160" w:hanging="360"/>
+      </w:pPr>
+      <w:rPr>
+        <w:rFonts w:ascii="Wingdings" w:hAnsi="Wingdings" w:hint="default"/>
+      </w:rPr>
+    </w:lvl>
+    <w:lvl w:ilvl="3" w:tplc="04090001" w:tentative="1">
+      <w:start w:val="1"/>
+      <w:numFmt w:val="bullet"/>
+      <w:lvlText w:val=""/>
+      <w:lvlJc w:val="left"/>
+      <w:pPr>
+        <w:ind w:left="2880" w:hanging="360"/>
+      </w:pPr>
+      <w:rPr>
+        <w:rFonts w:ascii="Symbol" w:hAnsi="Symbol" w:hint="default"/>
+      </w:rPr>
+    </w:lvl>
+    <w:lvl w:ilvl="4" w:tplc="04090003" w:tentative="1">
+      <w:start w:val="1"/>
+      <w:numFmt w:val="bullet"/>
+      <w:lvlText w:val="o"/>
+      <w:lvlJc w:val="left"/>
+      <w:pPr>
+        <w:ind w:left="3600" w:hanging="360"/>
+      </w:pPr>
+      <w:rPr>
+        <w:rFonts w:ascii="Courier New" w:hAnsi="Courier New" w:cs="Courier New" w:hint="default"/>
+      </w:rPr>
+    </w:lvl>
+    <w:lvl w:ilvl="5" w:tplc="04090005" w:tentative="1">
+      <w:start w:val="1"/>
+      <w:numFmt w:val="bullet"/>
+      <w:lvlText w:val=""/>
+      <w:lvlJc w:val="left"/>
+      <w:pPr>
+        <w:ind w:left="4320" w:hanging="360"/>
+      </w:pPr>
+      <w:rPr>
+        <w:rFonts w:ascii="Wingdings" w:hAnsi="Wingdings" w:hint="default"/>
+      </w:rPr>
+    </w:lvl>
+    <w:lvl w:ilvl="6" w:tplc="04090001" w:tentative="1">
+      <w:start w:val="1"/>
+      <w:numFmt w:val="bullet"/>
+      <w:lvlText w:val=""/>
+      <w:lvlJc w:val="left"/>
+      <w:pPr>
+        <w:ind w:left="5040" w:hanging="360"/>
+      </w:pPr>
+      <w:rPr>
+        <w:rFonts w:ascii="Symbol" w:hAnsi="Symbol" w:hint="default"/>
+      </w:rPr>
+    </w:lvl>
+    <w:lvl w:ilvl="7" w:tplc="04090003" w:tentative="1">
+      <w:start w:val="1"/>
+      <w:numFmt w:val="bullet"/>
+      <w:lvlText w:val="o"/>
+      <w:lvlJc w:val="left"/>
+      <w:pPr>
+        <w:ind w:left="5760" w:hanging="360"/>
+      </w:pPr>
+      <w:rPr>
+        <w:rFonts w:ascii="Courier New" w:hAnsi="Courier New" w:cs="Courier New" w:hint="default"/>
+      </w:rPr>
+    </w:lvl>
+    <w:lvl w:ilvl="8" w:tplc="04090005" w:tentative="1">
+      <w:start w:val="1"/>
+      <w:numFmt w:val="bullet"/>
+      <w:lvlText w:val=""/>
+      <w:lvlJc w:val="left"/>
+      <w:pPr>
+        <w:ind w:left="6480" w:hanging="360"/>
+      </w:pPr>
+      <w:rPr>
+        <w:rFonts w:ascii="Wingdings" w:hAnsi="Wingdings" w:hint="default"/>
+      </w:rPr>
+    </w:lvl>
+  </w:abstractNum>
+  <w:abstractNum w:abstractNumId="8" w15:restartNumberingAfterBreak="0">
+    <w:nsid w:val="30C24496"/>
+    <w:multiLevelType w:val="hybridMultilevel"/>
+    <w:tmpl w:val="629A1B76"/>
+    <w:lvl w:ilvl="0" w:tplc="2856BFB0">
+      <w:start w:val="1"/>
+      <w:numFmt w:val="bullet"/>
+      <w:suff w:val="space"/>
+      <w:lvlText w:val="-"/>
+      <w:lvlJc w:val="left"/>
+      <w:pPr>
+        <w:ind w:left="720" w:hanging="360"/>
+      </w:pPr>
+      <w:rPr>
+        <w:rFonts w:ascii="Times New Roman" w:eastAsia="Times New Roman" w:hAnsi="Times New Roman" w:cs="Times New Roman" w:hint="default"/>
+      </w:rPr>
+    </w:lvl>
+    <w:lvl w:ilvl="1" w:tplc="04090003" w:tentative="1">
+      <w:start w:val="1"/>
+      <w:numFmt w:val="bullet"/>
+      <w:lvlText w:val="o"/>
+      <w:lvlJc w:val="left"/>
+      <w:pPr>
+        <w:ind w:left="1440" w:hanging="360"/>
+      </w:pPr>
+      <w:rPr>
+        <w:rFonts w:ascii="Courier New" w:hAnsi="Courier New" w:cs="Courier New" w:hint="default"/>
+      </w:rPr>
+    </w:lvl>
+    <w:lvl w:ilvl="2" w:tplc="04090005" w:tentative="1">
+      <w:start w:val="1"/>
+      <w:numFmt w:val="bullet"/>
+      <w:lvlText w:val=""/>
+      <w:lvlJc w:val="left"/>
+      <w:pPr>
+        <w:ind w:left="2160" w:hanging="360"/>
+      </w:pPr>
+      <w:rPr>
+        <w:rFonts w:ascii="Wingdings" w:hAnsi="Wingdings" w:hint="default"/>
+      </w:rPr>
+    </w:lvl>
+    <w:lvl w:ilvl="3" w:tplc="04090001" w:tentative="1">
+      <w:start w:val="1"/>
+      <w:numFmt w:val="bullet"/>
+      <w:lvlText w:val=""/>
+      <w:lvlJc w:val="left"/>
+      <w:pPr>
+        <w:ind w:left="2880" w:hanging="360"/>
+      </w:pPr>
+      <w:rPr>
+        <w:rFonts w:ascii="Symbol" w:hAnsi="Symbol" w:hint="default"/>
+      </w:rPr>
+    </w:lvl>
+    <w:lvl w:ilvl="4" w:tplc="04090003" w:tentative="1">
+      <w:start w:val="1"/>
+      <w:numFmt w:val="bullet"/>
+      <w:lvlText w:val="o"/>
+      <w:lvlJc w:val="left"/>
+      <w:pPr>
+        <w:ind w:left="3600" w:hanging="360"/>
+      </w:pPr>
+      <w:rPr>
+        <w:rFonts w:ascii="Courier New" w:hAnsi="Courier New" w:cs="Courier New" w:hint="default"/>
+      </w:rPr>
+    </w:lvl>
+    <w:lvl w:ilvl="5" w:tplc="04090005" w:tentative="1">
+      <w:start w:val="1"/>
+      <w:numFmt w:val="bullet"/>
+      <w:lvlText w:val=""/>
+      <w:lvlJc w:val="left"/>
+      <w:pPr>
+        <w:ind w:left="4320" w:hanging="360"/>
+      </w:pPr>
+      <w:rPr>
+        <w:rFonts w:ascii="Wingdings" w:hAnsi="Wingdings" w:hint="default"/>
+      </w:rPr>
+    </w:lvl>
+    <w:lvl w:ilvl="6" w:tplc="04090001" w:tentative="1">
+      <w:start w:val="1"/>
+      <w:numFmt w:val="bullet"/>
+      <w:lvlText w:val=""/>
+      <w:lvlJc w:val="left"/>
+      <w:pPr>
+        <w:ind w:left="5040" w:hanging="360"/>
+      </w:pPr>
+      <w:rPr>
+        <w:rFonts w:ascii="Symbol" w:hAnsi="Symbol" w:hint="default"/>
+      </w:rPr>
+    </w:lvl>
+    <w:lvl w:ilvl="7" w:tplc="04090003" w:tentative="1">
+      <w:start w:val="1"/>
+      <w:numFmt w:val="bullet"/>
+      <w:lvlText w:val="o"/>
+      <w:lvlJc w:val="left"/>
+      <w:pPr>
+        <w:ind w:left="5760" w:hanging="360"/>
+      </w:pPr>
+      <w:rPr>
+        <w:rFonts w:ascii="Courier New" w:hAnsi="Courier New" w:cs="Courier New" w:hint="default"/>
+      </w:rPr>
+    </w:lvl>
+    <w:lvl w:ilvl="8" w:tplc="04090005" w:tentative="1">
+      <w:start w:val="1"/>
+      <w:numFmt w:val="bullet"/>
+      <w:lvlText w:val=""/>
+      <w:lvlJc w:val="left"/>
+      <w:pPr>
+        <w:ind w:left="6480" w:hanging="360"/>
+      </w:pPr>
+      <w:rPr>
+        <w:rFonts w:ascii="Wingdings" w:hAnsi="Wingdings" w:hint="default"/>
+      </w:rPr>
+    </w:lvl>
+  </w:abstractNum>
+  <w:abstractNum w:abstractNumId="9" w15:restartNumberingAfterBreak="0">
+    <w:nsid w:val="36C72BA3"/>
+    <w:multiLevelType w:val="hybridMultilevel"/>
+    <w:tmpl w:val="4FDAB77E"/>
+    <w:lvl w:ilvl="0" w:tplc="5290B86A">
+      <w:start w:val="1"/>
+      <w:numFmt w:val="bullet"/>
+      <w:suff w:val="space"/>
+      <w:lvlText w:val="-"/>
+      <w:lvlJc w:val="left"/>
+      <w:pPr>
+        <w:ind w:left="720" w:hanging="360"/>
+      </w:pPr>
+      <w:rPr>
+        <w:rFonts w:ascii="Times New Roman" w:eastAsia="Times New Roman" w:hAnsi="Times New Roman" w:cs="Times New Roman" w:hint="default"/>
+      </w:rPr>
+    </w:lvl>
+    <w:lvl w:ilvl="1" w:tplc="04090003" w:tentative="1">
+      <w:start w:val="1"/>
+      <w:numFmt w:val="bullet"/>
+      <w:lvlText w:val="o"/>
+      <w:lvlJc w:val="left"/>
+      <w:pPr>
+        <w:ind w:left="1440" w:hanging="360"/>
+      </w:pPr>
+      <w:rPr>
+        <w:rFonts w:ascii="Courier New" w:hAnsi="Courier New" w:cs="Courier New" w:hint="default"/>
+      </w:rPr>
+    </w:lvl>
+    <w:lvl w:ilvl="2" w:tplc="04090005" w:tentative="1">
+      <w:start w:val="1"/>
+      <w:numFmt w:val="bullet"/>
+      <w:lvlText w:val=""/>
+      <w:lvlJc w:val="left"/>
+      <w:pPr>
+        <w:ind w:left="2160" w:hanging="360"/>
+      </w:pPr>
+      <w:rPr>
+        <w:rFonts w:ascii="Wingdings" w:hAnsi="Wingdings" w:hint="default"/>
+      </w:rPr>
+    </w:lvl>
+    <w:lvl w:ilvl="3" w:tplc="04090001" w:tentative="1">
+      <w:start w:val="1"/>
+      <w:numFmt w:val="bullet"/>
+      <w:lvlText w:val=""/>
+      <w:lvlJc w:val="left"/>
+      <w:pPr>
+        <w:ind w:left="2880" w:hanging="360"/>
+      </w:pPr>
+      <w:rPr>
+        <w:rFonts w:ascii="Symbol" w:hAnsi="Symbol" w:hint="default"/>
+      </w:rPr>
+    </w:lvl>
+    <w:lvl w:ilvl="4" w:tplc="04090003" w:tentative="1">
+      <w:start w:val="1"/>
+      <w:numFmt w:val="bullet"/>
+      <w:lvlText w:val="o"/>
+      <w:lvlJc w:val="left"/>
+      <w:pPr>
+        <w:ind w:left="3600" w:hanging="360"/>
+      </w:pPr>
+      <w:rPr>
+        <w:rFonts w:ascii="Courier New" w:hAnsi="Courier New" w:cs="Courier New" w:hint="default"/>
+      </w:rPr>
+    </w:lvl>
+    <w:lvl w:ilvl="5" w:tplc="04090005" w:tentative="1">
+      <w:start w:val="1"/>
+      <w:numFmt w:val="bullet"/>
+      <w:lvlText w:val=""/>
+      <w:lvlJc w:val="left"/>
+      <w:pPr>
+        <w:ind w:left="4320" w:hanging="360"/>
+      </w:pPr>
+      <w:rPr>
+        <w:rFonts w:ascii="Wingdings" w:hAnsi="Wingdings" w:hint="default"/>
+      </w:rPr>
+    </w:lvl>
+    <w:lvl w:ilvl="6" w:tplc="04090001" w:tentative="1">
+      <w:start w:val="1"/>
+      <w:numFmt w:val="bullet"/>
+      <w:lvlText w:val=""/>
+      <w:lvlJc w:val="left"/>
+      <w:pPr>
+        <w:ind w:left="5040" w:hanging="360"/>
+      </w:pPr>
+      <w:rPr>
+        <w:rFonts w:ascii="Symbol" w:hAnsi="Symbol" w:hint="default"/>
+      </w:rPr>
+    </w:lvl>
+    <w:lvl w:ilvl="7" w:tplc="04090003" w:tentative="1">
+      <w:start w:val="1"/>
+      <w:numFmt w:val="bullet"/>
+      <w:lvlText w:val="o"/>
+      <w:lvlJc w:val="left"/>
+      <w:pPr>
+        <w:ind w:left="5760" w:hanging="360"/>
+      </w:pPr>
+      <w:rPr>
+        <w:rFonts w:ascii="Courier New" w:hAnsi="Courier New" w:cs="Courier New" w:hint="default"/>
+      </w:rPr>
+    </w:lvl>
+    <w:lvl w:ilvl="8" w:tplc="04090005" w:tentative="1">
+      <w:start w:val="1"/>
+      <w:numFmt w:val="bullet"/>
+      <w:lvlText w:val=""/>
+      <w:lvlJc w:val="left"/>
+      <w:pPr>
+        <w:ind w:left="6480" w:hanging="360"/>
+      </w:pPr>
+      <w:rPr>
+        <w:rFonts w:ascii="Wingdings" w:hAnsi="Wingdings" w:hint="default"/>
+      </w:rPr>
+    </w:lvl>
+  </w:abstractNum>
+  <w:abstractNum w:abstractNumId="10" w15:restartNumberingAfterBreak="0">
     <w:nsid w:val="41CB54CB"/>
     <w:multiLevelType w:val="hybridMultilevel"/>
     <w:tmpl w:val="6114A2BC"/>
@@ -9892,7 +13120,7 @@
       </w:rPr>
     </w:lvl>
   </w:abstractNum>
-  <w:abstractNum w:abstractNumId="7" w15:restartNumberingAfterBreak="0">
+  <w:abstractNum w:abstractNumId="11" w15:restartNumberingAfterBreak="0">
     <w:nsid w:val="46FA338E"/>
     <w:multiLevelType w:val="hybridMultilevel"/>
     <w:tmpl w:val="393C131A"/>
@@ -10005,7 +13233,7 @@
       </w:rPr>
     </w:lvl>
   </w:abstractNum>
-  <w:abstractNum w:abstractNumId="8" w15:restartNumberingAfterBreak="0">
+  <w:abstractNum w:abstractNumId="12" w15:restartNumberingAfterBreak="0">
     <w:nsid w:val="47990350"/>
     <w:multiLevelType w:val="hybridMultilevel"/>
     <w:tmpl w:val="6B6C796E"/>
@@ -10118,7 +13346,7 @@
       </w:rPr>
     </w:lvl>
   </w:abstractNum>
-  <w:abstractNum w:abstractNumId="9" w15:restartNumberingAfterBreak="0">
+  <w:abstractNum w:abstractNumId="13" w15:restartNumberingAfterBreak="0">
     <w:nsid w:val="48813509"/>
     <w:multiLevelType w:val="hybridMultilevel"/>
     <w:tmpl w:val="CEA894A4"/>
@@ -10231,7 +13459,120 @@
       </w:rPr>
     </w:lvl>
   </w:abstractNum>
-  <w:abstractNum w:abstractNumId="10" w15:restartNumberingAfterBreak="0">
+  <w:abstractNum w:abstractNumId="14" w15:restartNumberingAfterBreak="0">
+    <w:nsid w:val="4D3D5160"/>
+    <w:multiLevelType w:val="hybridMultilevel"/>
+    <w:tmpl w:val="16F40114"/>
+    <w:lvl w:ilvl="0" w:tplc="04090001">
+      <w:start w:val="1"/>
+      <w:numFmt w:val="bullet"/>
+      <w:lvlText w:val=""/>
+      <w:lvlJc w:val="left"/>
+      <w:pPr>
+        <w:ind w:left="1440" w:hanging="360"/>
+      </w:pPr>
+      <w:rPr>
+        <w:rFonts w:ascii="Symbol" w:hAnsi="Symbol" w:hint="default"/>
+      </w:rPr>
+    </w:lvl>
+    <w:lvl w:ilvl="1" w:tplc="04090003" w:tentative="1">
+      <w:start w:val="1"/>
+      <w:numFmt w:val="bullet"/>
+      <w:lvlText w:val="o"/>
+      <w:lvlJc w:val="left"/>
+      <w:pPr>
+        <w:ind w:left="2160" w:hanging="360"/>
+      </w:pPr>
+      <w:rPr>
+        <w:rFonts w:ascii="Courier New" w:hAnsi="Courier New" w:cs="Courier New" w:hint="default"/>
+      </w:rPr>
+    </w:lvl>
+    <w:lvl w:ilvl="2" w:tplc="04090005" w:tentative="1">
+      <w:start w:val="1"/>
+      <w:numFmt w:val="bullet"/>
+      <w:lvlText w:val=""/>
+      <w:lvlJc w:val="left"/>
+      <w:pPr>
+        <w:ind w:left="2880" w:hanging="360"/>
+      </w:pPr>
+      <w:rPr>
+        <w:rFonts w:ascii="Wingdings" w:hAnsi="Wingdings" w:hint="default"/>
+      </w:rPr>
+    </w:lvl>
+    <w:lvl w:ilvl="3" w:tplc="04090001" w:tentative="1">
+      <w:start w:val="1"/>
+      <w:numFmt w:val="bullet"/>
+      <w:lvlText w:val=""/>
+      <w:lvlJc w:val="left"/>
+      <w:pPr>
+        <w:ind w:left="3600" w:hanging="360"/>
+      </w:pPr>
+      <w:rPr>
+        <w:rFonts w:ascii="Symbol" w:hAnsi="Symbol" w:hint="default"/>
+      </w:rPr>
+    </w:lvl>
+    <w:lvl w:ilvl="4" w:tplc="04090003" w:tentative="1">
+      <w:start w:val="1"/>
+      <w:numFmt w:val="bullet"/>
+      <w:lvlText w:val="o"/>
+      <w:lvlJc w:val="left"/>
+      <w:pPr>
+        <w:ind w:left="4320" w:hanging="360"/>
+      </w:pPr>
+      <w:rPr>
+        <w:rFonts w:ascii="Courier New" w:hAnsi="Courier New" w:cs="Courier New" w:hint="default"/>
+      </w:rPr>
+    </w:lvl>
+    <w:lvl w:ilvl="5" w:tplc="04090005" w:tentative="1">
+      <w:start w:val="1"/>
+      <w:numFmt w:val="bullet"/>
+      <w:lvlText w:val=""/>
+      <w:lvlJc w:val="left"/>
+      <w:pPr>
+        <w:ind w:left="5040" w:hanging="360"/>
+      </w:pPr>
+      <w:rPr>
+        <w:rFonts w:ascii="Wingdings" w:hAnsi="Wingdings" w:hint="default"/>
+      </w:rPr>
+    </w:lvl>
+    <w:lvl w:ilvl="6" w:tplc="04090001" w:tentative="1">
+      <w:start w:val="1"/>
+      <w:numFmt w:val="bullet"/>
+      <w:lvlText w:val=""/>
+      <w:lvlJc w:val="left"/>
+      <w:pPr>
+        <w:ind w:left="5760" w:hanging="360"/>
+      </w:pPr>
+      <w:rPr>
+        <w:rFonts w:ascii="Symbol" w:hAnsi="Symbol" w:hint="default"/>
+      </w:rPr>
+    </w:lvl>
+    <w:lvl w:ilvl="7" w:tplc="04090003" w:tentative="1">
+      <w:start w:val="1"/>
+      <w:numFmt w:val="bullet"/>
+      <w:lvlText w:val="o"/>
+      <w:lvlJc w:val="left"/>
+      <w:pPr>
+        <w:ind w:left="6480" w:hanging="360"/>
+      </w:pPr>
+      <w:rPr>
+        <w:rFonts w:ascii="Courier New" w:hAnsi="Courier New" w:cs="Courier New" w:hint="default"/>
+      </w:rPr>
+    </w:lvl>
+    <w:lvl w:ilvl="8" w:tplc="04090005" w:tentative="1">
+      <w:start w:val="1"/>
+      <w:numFmt w:val="bullet"/>
+      <w:lvlText w:val=""/>
+      <w:lvlJc w:val="left"/>
+      <w:pPr>
+        <w:ind w:left="7200" w:hanging="360"/>
+      </w:pPr>
+      <w:rPr>
+        <w:rFonts w:ascii="Wingdings" w:hAnsi="Wingdings" w:hint="default"/>
+      </w:rPr>
+    </w:lvl>
+  </w:abstractNum>
+  <w:abstractNum w:abstractNumId="15" w15:restartNumberingAfterBreak="0">
     <w:nsid w:val="4E251B51"/>
     <w:multiLevelType w:val="hybridMultilevel"/>
     <w:tmpl w:val="37121F32"/>
@@ -10344,7 +13685,120 @@
       </w:rPr>
     </w:lvl>
   </w:abstractNum>
-  <w:abstractNum w:abstractNumId="11" w15:restartNumberingAfterBreak="0">
+  <w:abstractNum w:abstractNumId="16" w15:restartNumberingAfterBreak="0">
+    <w:nsid w:val="553D5994"/>
+    <w:multiLevelType w:val="hybridMultilevel"/>
+    <w:tmpl w:val="71D0BF5A"/>
+    <w:lvl w:ilvl="0" w:tplc="F33852D0">
+      <w:start w:val="1"/>
+      <w:numFmt w:val="bullet"/>
+      <w:lvlText w:val="-"/>
+      <w:lvlJc w:val="left"/>
+      <w:pPr>
+        <w:ind w:left="720" w:hanging="360"/>
+      </w:pPr>
+      <w:rPr>
+        <w:rFonts w:ascii="Times New Roman" w:eastAsia="Times New Roman" w:hAnsi="Times New Roman" w:cs="Times New Roman" w:hint="default"/>
+      </w:rPr>
+    </w:lvl>
+    <w:lvl w:ilvl="1" w:tplc="04090003" w:tentative="1">
+      <w:start w:val="1"/>
+      <w:numFmt w:val="bullet"/>
+      <w:lvlText w:val="o"/>
+      <w:lvlJc w:val="left"/>
+      <w:pPr>
+        <w:ind w:left="1440" w:hanging="360"/>
+      </w:pPr>
+      <w:rPr>
+        <w:rFonts w:ascii="Courier New" w:hAnsi="Courier New" w:cs="Courier New" w:hint="default"/>
+      </w:rPr>
+    </w:lvl>
+    <w:lvl w:ilvl="2" w:tplc="04090005" w:tentative="1">
+      <w:start w:val="1"/>
+      <w:numFmt w:val="bullet"/>
+      <w:lvlText w:val=""/>
+      <w:lvlJc w:val="left"/>
+      <w:pPr>
+        <w:ind w:left="2160" w:hanging="360"/>
+      </w:pPr>
+      <w:rPr>
+        <w:rFonts w:ascii="Wingdings" w:hAnsi="Wingdings" w:hint="default"/>
+      </w:rPr>
+    </w:lvl>
+    <w:lvl w:ilvl="3" w:tplc="04090001" w:tentative="1">
+      <w:start w:val="1"/>
+      <w:numFmt w:val="bullet"/>
+      <w:lvlText w:val=""/>
+      <w:lvlJc w:val="left"/>
+      <w:pPr>
+        <w:ind w:left="2880" w:hanging="360"/>
+      </w:pPr>
+      <w:rPr>
+        <w:rFonts w:ascii="Symbol" w:hAnsi="Symbol" w:hint="default"/>
+      </w:rPr>
+    </w:lvl>
+    <w:lvl w:ilvl="4" w:tplc="04090003" w:tentative="1">
+      <w:start w:val="1"/>
+      <w:numFmt w:val="bullet"/>
+      <w:lvlText w:val="o"/>
+      <w:lvlJc w:val="left"/>
+      <w:pPr>
+        <w:ind w:left="3600" w:hanging="360"/>
+      </w:pPr>
+      <w:rPr>
+        <w:rFonts w:ascii="Courier New" w:hAnsi="Courier New" w:cs="Courier New" w:hint="default"/>
+      </w:rPr>
+    </w:lvl>
+    <w:lvl w:ilvl="5" w:tplc="04090005" w:tentative="1">
+      <w:start w:val="1"/>
+      <w:numFmt w:val="bullet"/>
+      <w:lvlText w:val=""/>
+      <w:lvlJc w:val="left"/>
+      <w:pPr>
+        <w:ind w:left="4320" w:hanging="360"/>
+      </w:pPr>
+      <w:rPr>
+        <w:rFonts w:ascii="Wingdings" w:hAnsi="Wingdings" w:hint="default"/>
+      </w:rPr>
+    </w:lvl>
+    <w:lvl w:ilvl="6" w:tplc="04090001" w:tentative="1">
+      <w:start w:val="1"/>
+      <w:numFmt w:val="bullet"/>
+      <w:lvlText w:val=""/>
+      <w:lvlJc w:val="left"/>
+      <w:pPr>
+        <w:ind w:left="5040" w:hanging="360"/>
+      </w:pPr>
+      <w:rPr>
+        <w:rFonts w:ascii="Symbol" w:hAnsi="Symbol" w:hint="default"/>
+      </w:rPr>
+    </w:lvl>
+    <w:lvl w:ilvl="7" w:tplc="04090003" w:tentative="1">
+      <w:start w:val="1"/>
+      <w:numFmt w:val="bullet"/>
+      <w:lvlText w:val="o"/>
+      <w:lvlJc w:val="left"/>
+      <w:pPr>
+        <w:ind w:left="5760" w:hanging="360"/>
+      </w:pPr>
+      <w:rPr>
+        <w:rFonts w:ascii="Courier New" w:hAnsi="Courier New" w:cs="Courier New" w:hint="default"/>
+      </w:rPr>
+    </w:lvl>
+    <w:lvl w:ilvl="8" w:tplc="04090005" w:tentative="1">
+      <w:start w:val="1"/>
+      <w:numFmt w:val="bullet"/>
+      <w:lvlText w:val=""/>
+      <w:lvlJc w:val="left"/>
+      <w:pPr>
+        <w:ind w:left="6480" w:hanging="360"/>
+      </w:pPr>
+      <w:rPr>
+        <w:rFonts w:ascii="Wingdings" w:hAnsi="Wingdings" w:hint="default"/>
+      </w:rPr>
+    </w:lvl>
+  </w:abstractNum>
+  <w:abstractNum w:abstractNumId="17" w15:restartNumberingAfterBreak="0">
     <w:nsid w:val="564C7452"/>
     <w:multiLevelType w:val="hybridMultilevel"/>
     <w:tmpl w:val="87822630"/>
@@ -10457,7 +13911,7 @@
       </w:rPr>
     </w:lvl>
   </w:abstractNum>
-  <w:abstractNum w:abstractNumId="12" w15:restartNumberingAfterBreak="0">
+  <w:abstractNum w:abstractNumId="18" w15:restartNumberingAfterBreak="0">
     <w:nsid w:val="59C40D74"/>
     <w:multiLevelType w:val="hybridMultilevel"/>
     <w:tmpl w:val="B2A0446C"/>
@@ -10570,7 +14024,120 @@
       </w:rPr>
     </w:lvl>
   </w:abstractNum>
-  <w:abstractNum w:abstractNumId="13" w15:restartNumberingAfterBreak="0">
+  <w:abstractNum w:abstractNumId="19" w15:restartNumberingAfterBreak="0">
+    <w:nsid w:val="5BB3237F"/>
+    <w:multiLevelType w:val="hybridMultilevel"/>
+    <w:tmpl w:val="D2324D22"/>
+    <w:lvl w:ilvl="0" w:tplc="F33852D0">
+      <w:start w:val="1"/>
+      <w:numFmt w:val="bullet"/>
+      <w:lvlText w:val="-"/>
+      <w:lvlJc w:val="left"/>
+      <w:pPr>
+        <w:ind w:left="720" w:hanging="360"/>
+      </w:pPr>
+      <w:rPr>
+        <w:rFonts w:ascii="Times New Roman" w:eastAsia="Times New Roman" w:hAnsi="Times New Roman" w:cs="Times New Roman" w:hint="default"/>
+      </w:rPr>
+    </w:lvl>
+    <w:lvl w:ilvl="1" w:tplc="04090003" w:tentative="1">
+      <w:start w:val="1"/>
+      <w:numFmt w:val="bullet"/>
+      <w:lvlText w:val="o"/>
+      <w:lvlJc w:val="left"/>
+      <w:pPr>
+        <w:ind w:left="1440" w:hanging="360"/>
+      </w:pPr>
+      <w:rPr>
+        <w:rFonts w:ascii="Courier New" w:hAnsi="Courier New" w:cs="Courier New" w:hint="default"/>
+      </w:rPr>
+    </w:lvl>
+    <w:lvl w:ilvl="2" w:tplc="04090005" w:tentative="1">
+      <w:start w:val="1"/>
+      <w:numFmt w:val="bullet"/>
+      <w:lvlText w:val=""/>
+      <w:lvlJc w:val="left"/>
+      <w:pPr>
+        <w:ind w:left="2160" w:hanging="360"/>
+      </w:pPr>
+      <w:rPr>
+        <w:rFonts w:ascii="Wingdings" w:hAnsi="Wingdings" w:hint="default"/>
+      </w:rPr>
+    </w:lvl>
+    <w:lvl w:ilvl="3" w:tplc="04090001" w:tentative="1">
+      <w:start w:val="1"/>
+      <w:numFmt w:val="bullet"/>
+      <w:lvlText w:val=""/>
+      <w:lvlJc w:val="left"/>
+      <w:pPr>
+        <w:ind w:left="2880" w:hanging="360"/>
+      </w:pPr>
+      <w:rPr>
+        <w:rFonts w:ascii="Symbol" w:hAnsi="Symbol" w:hint="default"/>
+      </w:rPr>
+    </w:lvl>
+    <w:lvl w:ilvl="4" w:tplc="04090003" w:tentative="1">
+      <w:start w:val="1"/>
+      <w:numFmt w:val="bullet"/>
+      <w:lvlText w:val="o"/>
+      <w:lvlJc w:val="left"/>
+      <w:pPr>
+        <w:ind w:left="3600" w:hanging="360"/>
+      </w:pPr>
+      <w:rPr>
+        <w:rFonts w:ascii="Courier New" w:hAnsi="Courier New" w:cs="Courier New" w:hint="default"/>
+      </w:rPr>
+    </w:lvl>
+    <w:lvl w:ilvl="5" w:tplc="04090005" w:tentative="1">
+      <w:start w:val="1"/>
+      <w:numFmt w:val="bullet"/>
+      <w:lvlText w:val=""/>
+      <w:lvlJc w:val="left"/>
+      <w:pPr>
+        <w:ind w:left="4320" w:hanging="360"/>
+      </w:pPr>
+      <w:rPr>
+        <w:rFonts w:ascii="Wingdings" w:hAnsi="Wingdings" w:hint="default"/>
+      </w:rPr>
+    </w:lvl>
+    <w:lvl w:ilvl="6" w:tplc="04090001" w:tentative="1">
+      <w:start w:val="1"/>
+      <w:numFmt w:val="bullet"/>
+      <w:lvlText w:val=""/>
+      <w:lvlJc w:val="left"/>
+      <w:pPr>
+        <w:ind w:left="5040" w:hanging="360"/>
+      </w:pPr>
+      <w:rPr>
+        <w:rFonts w:ascii="Symbol" w:hAnsi="Symbol" w:hint="default"/>
+      </w:rPr>
+    </w:lvl>
+    <w:lvl w:ilvl="7" w:tplc="04090003" w:tentative="1">
+      <w:start w:val="1"/>
+      <w:numFmt w:val="bullet"/>
+      <w:lvlText w:val="o"/>
+      <w:lvlJc w:val="left"/>
+      <w:pPr>
+        <w:ind w:left="5760" w:hanging="360"/>
+      </w:pPr>
+      <w:rPr>
+        <w:rFonts w:ascii="Courier New" w:hAnsi="Courier New" w:cs="Courier New" w:hint="default"/>
+      </w:rPr>
+    </w:lvl>
+    <w:lvl w:ilvl="8" w:tplc="04090005" w:tentative="1">
+      <w:start w:val="1"/>
+      <w:numFmt w:val="bullet"/>
+      <w:lvlText w:val=""/>
+      <w:lvlJc w:val="left"/>
+      <w:pPr>
+        <w:ind w:left="6480" w:hanging="360"/>
+      </w:pPr>
+      <w:rPr>
+        <w:rFonts w:ascii="Wingdings" w:hAnsi="Wingdings" w:hint="default"/>
+      </w:rPr>
+    </w:lvl>
+  </w:abstractNum>
+  <w:abstractNum w:abstractNumId="20" w15:restartNumberingAfterBreak="0">
     <w:nsid w:val="606A0900"/>
     <w:multiLevelType w:val="hybridMultilevel"/>
     <w:tmpl w:val="A27A9890"/>
@@ -10684,7 +14251,7 @@
       </w:rPr>
     </w:lvl>
   </w:abstractNum>
-  <w:abstractNum w:abstractNumId="14" w15:restartNumberingAfterBreak="0">
+  <w:abstractNum w:abstractNumId="21" w15:restartNumberingAfterBreak="0">
     <w:nsid w:val="6141415F"/>
     <w:multiLevelType w:val="hybridMultilevel"/>
     <w:tmpl w:val="6CE06DD0"/>
@@ -10798,7 +14365,7 @@
       </w:rPr>
     </w:lvl>
   </w:abstractNum>
-  <w:abstractNum w:abstractNumId="15" w15:restartNumberingAfterBreak="0">
+  <w:abstractNum w:abstractNumId="22" w15:restartNumberingAfterBreak="0">
     <w:nsid w:val="63172F9F"/>
     <w:multiLevelType w:val="hybridMultilevel"/>
     <w:tmpl w:val="60DC5B84"/>
@@ -10912,17 +14479,245 @@
       </w:rPr>
     </w:lvl>
   </w:abstractNum>
-  <w:abstractNum w:abstractNumId="16" w15:restartNumberingAfterBreak="0">
+  <w:abstractNum w:abstractNumId="23" w15:restartNumberingAfterBreak="0">
+    <w:nsid w:val="639478BE"/>
+    <w:multiLevelType w:val="hybridMultilevel"/>
+    <w:tmpl w:val="861A27DC"/>
+    <w:lvl w:ilvl="0" w:tplc="021A0718">
+      <w:start w:val="1"/>
+      <w:numFmt w:val="bullet"/>
+      <w:suff w:val="space"/>
+      <w:lvlText w:val="-"/>
+      <w:lvlJc w:val="left"/>
+      <w:pPr>
+        <w:ind w:left="720" w:hanging="360"/>
+      </w:pPr>
+      <w:rPr>
+        <w:rFonts w:ascii="Times New Roman" w:eastAsia="Times New Roman" w:hAnsi="Times New Roman" w:cs="Times New Roman" w:hint="default"/>
+      </w:rPr>
+    </w:lvl>
+    <w:lvl w:ilvl="1" w:tplc="04090003" w:tentative="1">
+      <w:start w:val="1"/>
+      <w:numFmt w:val="bullet"/>
+      <w:lvlText w:val="o"/>
+      <w:lvlJc w:val="left"/>
+      <w:pPr>
+        <w:ind w:left="1440" w:hanging="360"/>
+      </w:pPr>
+      <w:rPr>
+        <w:rFonts w:ascii="Courier New" w:hAnsi="Courier New" w:cs="Courier New" w:hint="default"/>
+      </w:rPr>
+    </w:lvl>
+    <w:lvl w:ilvl="2" w:tplc="04090005" w:tentative="1">
+      <w:start w:val="1"/>
+      <w:numFmt w:val="bullet"/>
+      <w:lvlText w:val=""/>
+      <w:lvlJc w:val="left"/>
+      <w:pPr>
+        <w:ind w:left="2160" w:hanging="360"/>
+      </w:pPr>
+      <w:rPr>
+        <w:rFonts w:ascii="Wingdings" w:hAnsi="Wingdings" w:hint="default"/>
+      </w:rPr>
+    </w:lvl>
+    <w:lvl w:ilvl="3" w:tplc="04090001" w:tentative="1">
+      <w:start w:val="1"/>
+      <w:numFmt w:val="bullet"/>
+      <w:lvlText w:val=""/>
+      <w:lvlJc w:val="left"/>
+      <w:pPr>
+        <w:ind w:left="2880" w:hanging="360"/>
+      </w:pPr>
+      <w:rPr>
+        <w:rFonts w:ascii="Symbol" w:hAnsi="Symbol" w:hint="default"/>
+      </w:rPr>
+    </w:lvl>
+    <w:lvl w:ilvl="4" w:tplc="04090003" w:tentative="1">
+      <w:start w:val="1"/>
+      <w:numFmt w:val="bullet"/>
+      <w:lvlText w:val="o"/>
+      <w:lvlJc w:val="left"/>
+      <w:pPr>
+        <w:ind w:left="3600" w:hanging="360"/>
+      </w:pPr>
+      <w:rPr>
+        <w:rFonts w:ascii="Courier New" w:hAnsi="Courier New" w:cs="Courier New" w:hint="default"/>
+      </w:rPr>
+    </w:lvl>
+    <w:lvl w:ilvl="5" w:tplc="04090005" w:tentative="1">
+      <w:start w:val="1"/>
+      <w:numFmt w:val="bullet"/>
+      <w:lvlText w:val=""/>
+      <w:lvlJc w:val="left"/>
+      <w:pPr>
+        <w:ind w:left="4320" w:hanging="360"/>
+      </w:pPr>
+      <w:rPr>
+        <w:rFonts w:ascii="Wingdings" w:hAnsi="Wingdings" w:hint="default"/>
+      </w:rPr>
+    </w:lvl>
+    <w:lvl w:ilvl="6" w:tplc="04090001" w:tentative="1">
+      <w:start w:val="1"/>
+      <w:numFmt w:val="bullet"/>
+      <w:lvlText w:val=""/>
+      <w:lvlJc w:val="left"/>
+      <w:pPr>
+        <w:ind w:left="5040" w:hanging="360"/>
+      </w:pPr>
+      <w:rPr>
+        <w:rFonts w:ascii="Symbol" w:hAnsi="Symbol" w:hint="default"/>
+      </w:rPr>
+    </w:lvl>
+    <w:lvl w:ilvl="7" w:tplc="04090003" w:tentative="1">
+      <w:start w:val="1"/>
+      <w:numFmt w:val="bullet"/>
+      <w:lvlText w:val="o"/>
+      <w:lvlJc w:val="left"/>
+      <w:pPr>
+        <w:ind w:left="5760" w:hanging="360"/>
+      </w:pPr>
+      <w:rPr>
+        <w:rFonts w:ascii="Courier New" w:hAnsi="Courier New" w:cs="Courier New" w:hint="default"/>
+      </w:rPr>
+    </w:lvl>
+    <w:lvl w:ilvl="8" w:tplc="04090005" w:tentative="1">
+      <w:start w:val="1"/>
+      <w:numFmt w:val="bullet"/>
+      <w:lvlText w:val=""/>
+      <w:lvlJc w:val="left"/>
+      <w:pPr>
+        <w:ind w:left="6480" w:hanging="360"/>
+      </w:pPr>
+      <w:rPr>
+        <w:rFonts w:ascii="Wingdings" w:hAnsi="Wingdings" w:hint="default"/>
+      </w:rPr>
+    </w:lvl>
+  </w:abstractNum>
+  <w:abstractNum w:abstractNumId="24" w15:restartNumberingAfterBreak="0">
     <w:nsid w:val="64276B7D"/>
     <w:multiLevelType w:val="hybridMultilevel"/>
-    <w:tmpl w:val="A6EA03DA"/>
+    <w:tmpl w:val="C64ABEA4"/>
+    <w:lvl w:ilvl="0" w:tplc="3D229B14">
+      <w:start w:val="1"/>
+      <w:numFmt w:val="bullet"/>
+      <w:suff w:val="space"/>
+      <w:lvlText w:val="-"/>
+      <w:lvlJc w:val="left"/>
+      <w:pPr>
+        <w:ind w:left="1764" w:hanging="360"/>
+      </w:pPr>
+      <w:rPr>
+        <w:rFonts w:ascii="Times New Roman" w:eastAsia="Times New Roman" w:hAnsi="Times New Roman" w:cs="Times New Roman" w:hint="default"/>
+      </w:rPr>
+    </w:lvl>
+    <w:lvl w:ilvl="1" w:tplc="04090003" w:tentative="1">
+      <w:start w:val="1"/>
+      <w:numFmt w:val="bullet"/>
+      <w:lvlText w:val="o"/>
+      <w:lvlJc w:val="left"/>
+      <w:pPr>
+        <w:ind w:left="2484" w:hanging="360"/>
+      </w:pPr>
+      <w:rPr>
+        <w:rFonts w:ascii="Courier New" w:hAnsi="Courier New" w:cs="Courier New" w:hint="default"/>
+      </w:rPr>
+    </w:lvl>
+    <w:lvl w:ilvl="2" w:tplc="04090005" w:tentative="1">
+      <w:start w:val="1"/>
+      <w:numFmt w:val="bullet"/>
+      <w:lvlText w:val=""/>
+      <w:lvlJc w:val="left"/>
+      <w:pPr>
+        <w:ind w:left="3204" w:hanging="360"/>
+      </w:pPr>
+      <w:rPr>
+        <w:rFonts w:ascii="Wingdings" w:hAnsi="Wingdings" w:hint="default"/>
+      </w:rPr>
+    </w:lvl>
+    <w:lvl w:ilvl="3" w:tplc="04090001" w:tentative="1">
+      <w:start w:val="1"/>
+      <w:numFmt w:val="bullet"/>
+      <w:lvlText w:val=""/>
+      <w:lvlJc w:val="left"/>
+      <w:pPr>
+        <w:ind w:left="3924" w:hanging="360"/>
+      </w:pPr>
+      <w:rPr>
+        <w:rFonts w:ascii="Symbol" w:hAnsi="Symbol" w:hint="default"/>
+      </w:rPr>
+    </w:lvl>
+    <w:lvl w:ilvl="4" w:tplc="04090003" w:tentative="1">
+      <w:start w:val="1"/>
+      <w:numFmt w:val="bullet"/>
+      <w:lvlText w:val="o"/>
+      <w:lvlJc w:val="left"/>
+      <w:pPr>
+        <w:ind w:left="4644" w:hanging="360"/>
+      </w:pPr>
+      <w:rPr>
+        <w:rFonts w:ascii="Courier New" w:hAnsi="Courier New" w:cs="Courier New" w:hint="default"/>
+      </w:rPr>
+    </w:lvl>
+    <w:lvl w:ilvl="5" w:tplc="04090005" w:tentative="1">
+      <w:start w:val="1"/>
+      <w:numFmt w:val="bullet"/>
+      <w:lvlText w:val=""/>
+      <w:lvlJc w:val="left"/>
+      <w:pPr>
+        <w:ind w:left="5364" w:hanging="360"/>
+      </w:pPr>
+      <w:rPr>
+        <w:rFonts w:ascii="Wingdings" w:hAnsi="Wingdings" w:hint="default"/>
+      </w:rPr>
+    </w:lvl>
+    <w:lvl w:ilvl="6" w:tplc="04090001" w:tentative="1">
+      <w:start w:val="1"/>
+      <w:numFmt w:val="bullet"/>
+      <w:lvlText w:val=""/>
+      <w:lvlJc w:val="left"/>
+      <w:pPr>
+        <w:ind w:left="6084" w:hanging="360"/>
+      </w:pPr>
+      <w:rPr>
+        <w:rFonts w:ascii="Symbol" w:hAnsi="Symbol" w:hint="default"/>
+      </w:rPr>
+    </w:lvl>
+    <w:lvl w:ilvl="7" w:tplc="04090003" w:tentative="1">
+      <w:start w:val="1"/>
+      <w:numFmt w:val="bullet"/>
+      <w:lvlText w:val="o"/>
+      <w:lvlJc w:val="left"/>
+      <w:pPr>
+        <w:ind w:left="6804" w:hanging="360"/>
+      </w:pPr>
+      <w:rPr>
+        <w:rFonts w:ascii="Courier New" w:hAnsi="Courier New" w:cs="Courier New" w:hint="default"/>
+      </w:rPr>
+    </w:lvl>
+    <w:lvl w:ilvl="8" w:tplc="04090005" w:tentative="1">
+      <w:start w:val="1"/>
+      <w:numFmt w:val="bullet"/>
+      <w:lvlText w:val=""/>
+      <w:lvlJc w:val="left"/>
+      <w:pPr>
+        <w:ind w:left="7524" w:hanging="360"/>
+      </w:pPr>
+      <w:rPr>
+        <w:rFonts w:ascii="Wingdings" w:hAnsi="Wingdings" w:hint="default"/>
+      </w:rPr>
+    </w:lvl>
+  </w:abstractNum>
+  <w:abstractNum w:abstractNumId="25" w15:restartNumberingAfterBreak="0">
+    <w:nsid w:val="68695046"/>
+    <w:multiLevelType w:val="hybridMultilevel"/>
+    <w:tmpl w:val="88CEA928"/>
     <w:lvl w:ilvl="0" w:tplc="F33852D0">
       <w:start w:val="1"/>
       <w:numFmt w:val="bullet"/>
       <w:lvlText w:val="-"/>
       <w:lvlJc w:val="left"/>
       <w:pPr>
-        <w:ind w:left="1764" w:hanging="360"/>
+        <w:ind w:left="720" w:hanging="360"/>
       </w:pPr>
       <w:rPr>
         <w:rFonts w:ascii="Times New Roman" w:eastAsia="Times New Roman" w:hAnsi="Times New Roman" w:cs="Times New Roman" w:hint="default"/>
@@ -10934,7 +14729,7 @@
       <w:lvlText w:val="o"/>
       <w:lvlJc w:val="left"/>
       <w:pPr>
-        <w:ind w:left="2484" w:hanging="360"/>
+        <w:ind w:left="1440" w:hanging="360"/>
       </w:pPr>
       <w:rPr>
         <w:rFonts w:ascii="Courier New" w:hAnsi="Courier New" w:cs="Courier New" w:hint="default"/>
@@ -10946,7 +14741,7 @@
       <w:lvlText w:val=""/>
       <w:lvlJc w:val="left"/>
       <w:pPr>
-        <w:ind w:left="3204" w:hanging="360"/>
+        <w:ind w:left="2160" w:hanging="360"/>
       </w:pPr>
       <w:rPr>
         <w:rFonts w:ascii="Wingdings" w:hAnsi="Wingdings" w:hint="default"/>
@@ -10958,7 +14753,7 @@
       <w:lvlText w:val=""/>
       <w:lvlJc w:val="left"/>
       <w:pPr>
-        <w:ind w:left="3924" w:hanging="360"/>
+        <w:ind w:left="2880" w:hanging="360"/>
       </w:pPr>
       <w:rPr>
         <w:rFonts w:ascii="Symbol" w:hAnsi="Symbol" w:hint="default"/>
@@ -10970,7 +14765,7 @@
       <w:lvlText w:val="o"/>
       <w:lvlJc w:val="left"/>
       <w:pPr>
-        <w:ind w:left="4644" w:hanging="360"/>
+        <w:ind w:left="3600" w:hanging="360"/>
       </w:pPr>
       <w:rPr>
         <w:rFonts w:ascii="Courier New" w:hAnsi="Courier New" w:cs="Courier New" w:hint="default"/>
@@ -10982,7 +14777,7 @@
       <w:lvlText w:val=""/>
       <w:lvlJc w:val="left"/>
       <w:pPr>
-        <w:ind w:left="5364" w:hanging="360"/>
+        <w:ind w:left="4320" w:hanging="360"/>
       </w:pPr>
       <w:rPr>
         <w:rFonts w:ascii="Wingdings" w:hAnsi="Wingdings" w:hint="default"/>
@@ -10994,7 +14789,7 @@
       <w:lvlText w:val=""/>
       <w:lvlJc w:val="left"/>
       <w:pPr>
-        <w:ind w:left="6084" w:hanging="360"/>
+        <w:ind w:left="5040" w:hanging="360"/>
       </w:pPr>
       <w:rPr>
         <w:rFonts w:ascii="Symbol" w:hAnsi="Symbol" w:hint="default"/>
@@ -11006,7 +14801,7 @@
       <w:lvlText w:val="o"/>
       <w:lvlJc w:val="left"/>
       <w:pPr>
-        <w:ind w:left="6804" w:hanging="360"/>
+        <w:ind w:left="5760" w:hanging="360"/>
       </w:pPr>
       <w:rPr>
         <w:rFonts w:ascii="Courier New" w:hAnsi="Courier New" w:cs="Courier New" w:hint="default"/>
@@ -11018,14 +14813,14 @@
       <w:lvlText w:val=""/>
       <w:lvlJc w:val="left"/>
       <w:pPr>
-        <w:ind w:left="7524" w:hanging="360"/>
+        <w:ind w:left="6480" w:hanging="360"/>
       </w:pPr>
       <w:rPr>
         <w:rFonts w:ascii="Wingdings" w:hAnsi="Wingdings" w:hint="default"/>
       </w:rPr>
     </w:lvl>
   </w:abstractNum>
-  <w:abstractNum w:abstractNumId="17" w15:restartNumberingAfterBreak="0">
+  <w:abstractNum w:abstractNumId="26" w15:restartNumberingAfterBreak="0">
     <w:nsid w:val="6BBF3BA4"/>
     <w:multiLevelType w:val="hybridMultilevel"/>
     <w:tmpl w:val="774C43C2"/>
@@ -11138,7 +14933,7 @@
       </w:rPr>
     </w:lvl>
   </w:abstractNum>
-  <w:abstractNum w:abstractNumId="18" w15:restartNumberingAfterBreak="0">
+  <w:abstractNum w:abstractNumId="27" w15:restartNumberingAfterBreak="0">
     <w:nsid w:val="6C3B6DF1"/>
     <w:multiLevelType w:val="hybridMultilevel"/>
     <w:tmpl w:val="B13E3790"/>
@@ -11251,7 +15046,7 @@
       </w:rPr>
     </w:lvl>
   </w:abstractNum>
-  <w:abstractNum w:abstractNumId="19" w15:restartNumberingAfterBreak="0">
+  <w:abstractNum w:abstractNumId="28" w15:restartNumberingAfterBreak="0">
     <w:nsid w:val="6E0A4353"/>
     <w:multiLevelType w:val="hybridMultilevel"/>
     <w:tmpl w:val="C97AFF26"/>
@@ -11365,7 +15160,7 @@
       </w:rPr>
     </w:lvl>
   </w:abstractNum>
-  <w:abstractNum w:abstractNumId="20" w15:restartNumberingAfterBreak="0">
+  <w:abstractNum w:abstractNumId="29" w15:restartNumberingAfterBreak="0">
     <w:nsid w:val="6FCD670F"/>
     <w:multiLevelType w:val="hybridMultilevel"/>
     <w:tmpl w:val="3992E3E0"/>
@@ -11479,13 +15274,14 @@
       </w:rPr>
     </w:lvl>
   </w:abstractNum>
-  <w:abstractNum w:abstractNumId="21" w15:restartNumberingAfterBreak="0">
+  <w:abstractNum w:abstractNumId="30" w15:restartNumberingAfterBreak="0">
     <w:nsid w:val="74343F7B"/>
     <w:multiLevelType w:val="hybridMultilevel"/>
-    <w:tmpl w:val="153ACD64"/>
-    <w:lvl w:ilvl="0" w:tplc="0409000B">
-      <w:start w:val="1"/>
-      <w:numFmt w:val="bullet"/>
+    <w:tmpl w:val="91C6FEC6"/>
+    <w:lvl w:ilvl="0" w:tplc="F71C7D70">
+      <w:start w:val="1"/>
+      <w:numFmt w:val="bullet"/>
+      <w:suff w:val="space"/>
       <w:lvlText w:val=""/>
       <w:lvlJc w:val="left"/>
       <w:pPr>
@@ -11592,7 +15388,7 @@
       </w:rPr>
     </w:lvl>
   </w:abstractNum>
-  <w:abstractNum w:abstractNumId="22" w15:restartNumberingAfterBreak="0">
+  <w:abstractNum w:abstractNumId="31" w15:restartNumberingAfterBreak="0">
     <w:nsid w:val="757C797E"/>
     <w:multiLevelType w:val="hybridMultilevel"/>
     <w:tmpl w:val="277C14F2"/>
@@ -11706,7 +15502,120 @@
       </w:rPr>
     </w:lvl>
   </w:abstractNum>
-  <w:abstractNum w:abstractNumId="23" w15:restartNumberingAfterBreak="0">
+  <w:abstractNum w:abstractNumId="32" w15:restartNumberingAfterBreak="0">
+    <w:nsid w:val="766B4ACF"/>
+    <w:multiLevelType w:val="hybridMultilevel"/>
+    <w:tmpl w:val="593254F2"/>
+    <w:lvl w:ilvl="0" w:tplc="04090001">
+      <w:start w:val="1"/>
+      <w:numFmt w:val="bullet"/>
+      <w:lvlText w:val=""/>
+      <w:lvlJc w:val="left"/>
+      <w:pPr>
+        <w:ind w:left="2706" w:hanging="360"/>
+      </w:pPr>
+      <w:rPr>
+        <w:rFonts w:ascii="Symbol" w:hAnsi="Symbol" w:hint="default"/>
+      </w:rPr>
+    </w:lvl>
+    <w:lvl w:ilvl="1" w:tplc="04090003" w:tentative="1">
+      <w:start w:val="1"/>
+      <w:numFmt w:val="bullet"/>
+      <w:lvlText w:val="o"/>
+      <w:lvlJc w:val="left"/>
+      <w:pPr>
+        <w:ind w:left="3426" w:hanging="360"/>
+      </w:pPr>
+      <w:rPr>
+        <w:rFonts w:ascii="Courier New" w:hAnsi="Courier New" w:cs="Courier New" w:hint="default"/>
+      </w:rPr>
+    </w:lvl>
+    <w:lvl w:ilvl="2" w:tplc="04090005" w:tentative="1">
+      <w:start w:val="1"/>
+      <w:numFmt w:val="bullet"/>
+      <w:lvlText w:val=""/>
+      <w:lvlJc w:val="left"/>
+      <w:pPr>
+        <w:ind w:left="4146" w:hanging="360"/>
+      </w:pPr>
+      <w:rPr>
+        <w:rFonts w:ascii="Wingdings" w:hAnsi="Wingdings" w:hint="default"/>
+      </w:rPr>
+    </w:lvl>
+    <w:lvl w:ilvl="3" w:tplc="04090001" w:tentative="1">
+      <w:start w:val="1"/>
+      <w:numFmt w:val="bullet"/>
+      <w:lvlText w:val=""/>
+      <w:lvlJc w:val="left"/>
+      <w:pPr>
+        <w:ind w:left="4866" w:hanging="360"/>
+      </w:pPr>
+      <w:rPr>
+        <w:rFonts w:ascii="Symbol" w:hAnsi="Symbol" w:hint="default"/>
+      </w:rPr>
+    </w:lvl>
+    <w:lvl w:ilvl="4" w:tplc="04090003" w:tentative="1">
+      <w:start w:val="1"/>
+      <w:numFmt w:val="bullet"/>
+      <w:lvlText w:val="o"/>
+      <w:lvlJc w:val="left"/>
+      <w:pPr>
+        <w:ind w:left="5586" w:hanging="360"/>
+      </w:pPr>
+      <w:rPr>
+        <w:rFonts w:ascii="Courier New" w:hAnsi="Courier New" w:cs="Courier New" w:hint="default"/>
+      </w:rPr>
+    </w:lvl>
+    <w:lvl w:ilvl="5" w:tplc="04090005" w:tentative="1">
+      <w:start w:val="1"/>
+      <w:numFmt w:val="bullet"/>
+      <w:lvlText w:val=""/>
+      <w:lvlJc w:val="left"/>
+      <w:pPr>
+        <w:ind w:left="6306" w:hanging="360"/>
+      </w:pPr>
+      <w:rPr>
+        <w:rFonts w:ascii="Wingdings" w:hAnsi="Wingdings" w:hint="default"/>
+      </w:rPr>
+    </w:lvl>
+    <w:lvl w:ilvl="6" w:tplc="04090001" w:tentative="1">
+      <w:start w:val="1"/>
+      <w:numFmt w:val="bullet"/>
+      <w:lvlText w:val=""/>
+      <w:lvlJc w:val="left"/>
+      <w:pPr>
+        <w:ind w:left="7026" w:hanging="360"/>
+      </w:pPr>
+      <w:rPr>
+        <w:rFonts w:ascii="Symbol" w:hAnsi="Symbol" w:hint="default"/>
+      </w:rPr>
+    </w:lvl>
+    <w:lvl w:ilvl="7" w:tplc="04090003" w:tentative="1">
+      <w:start w:val="1"/>
+      <w:numFmt w:val="bullet"/>
+      <w:lvlText w:val="o"/>
+      <w:lvlJc w:val="left"/>
+      <w:pPr>
+        <w:ind w:left="7746" w:hanging="360"/>
+      </w:pPr>
+      <w:rPr>
+        <w:rFonts w:ascii="Courier New" w:hAnsi="Courier New" w:cs="Courier New" w:hint="default"/>
+      </w:rPr>
+    </w:lvl>
+    <w:lvl w:ilvl="8" w:tplc="04090005" w:tentative="1">
+      <w:start w:val="1"/>
+      <w:numFmt w:val="bullet"/>
+      <w:lvlText w:val=""/>
+      <w:lvlJc w:val="left"/>
+      <w:pPr>
+        <w:ind w:left="8466" w:hanging="360"/>
+      </w:pPr>
+      <w:rPr>
+        <w:rFonts w:ascii="Wingdings" w:hAnsi="Wingdings" w:hint="default"/>
+      </w:rPr>
+    </w:lvl>
+  </w:abstractNum>
+  <w:abstractNum w:abstractNumId="33" w15:restartNumberingAfterBreak="0">
     <w:nsid w:val="792D1003"/>
     <w:multiLevelType w:val="hybridMultilevel"/>
     <w:tmpl w:val="CECABD24"/>
@@ -11819,7 +15728,7 @@
       </w:rPr>
     </w:lvl>
   </w:abstractNum>
-  <w:abstractNum w:abstractNumId="24" w15:restartNumberingAfterBreak="0">
+  <w:abstractNum w:abstractNumId="34" w15:restartNumberingAfterBreak="0">
     <w:nsid w:val="7AC35B23"/>
     <w:multiLevelType w:val="hybridMultilevel"/>
     <w:tmpl w:val="EADC9A40"/>
@@ -11934,79 +15843,109 @@
     </w:lvl>
   </w:abstractNum>
   <w:num w:numId="1">
+    <w:abstractNumId w:val="27"/>
+  </w:num>
+  <w:num w:numId="2">
+    <w:abstractNumId w:val="33"/>
+  </w:num>
+  <w:num w:numId="3">
+    <w:abstractNumId w:val="17"/>
+  </w:num>
+  <w:num w:numId="4">
+    <w:abstractNumId w:val="34"/>
+  </w:num>
+  <w:num w:numId="5">
+    <w:abstractNumId w:val="5"/>
+  </w:num>
+  <w:num w:numId="6">
+    <w:abstractNumId w:val="6"/>
+  </w:num>
+  <w:num w:numId="7">
+    <w:abstractNumId w:val="11"/>
+  </w:num>
+  <w:num w:numId="8">
+    <w:abstractNumId w:val="24"/>
+  </w:num>
+  <w:num w:numId="9">
+    <w:abstractNumId w:val="28"/>
+  </w:num>
+  <w:num w:numId="10">
+    <w:abstractNumId w:val="29"/>
+  </w:num>
+  <w:num w:numId="11">
+    <w:abstractNumId w:val="22"/>
+  </w:num>
+  <w:num w:numId="12">
     <w:abstractNumId w:val="18"/>
   </w:num>
-  <w:num w:numId="2">
-    <w:abstractNumId w:val="23"/>
-  </w:num>
-  <w:num w:numId="3">
-    <w:abstractNumId w:val="11"/>
-  </w:num>
-  <w:num w:numId="4">
-    <w:abstractNumId w:val="24"/>
-  </w:num>
-  <w:num w:numId="5">
-    <w:abstractNumId w:val="4"/>
-  </w:num>
-  <w:num w:numId="6">
-    <w:abstractNumId w:val="5"/>
-  </w:num>
-  <w:num w:numId="7">
-    <w:abstractNumId w:val="7"/>
-  </w:num>
-  <w:num w:numId="8">
-    <w:abstractNumId w:val="16"/>
-  </w:num>
-  <w:num w:numId="9">
-    <w:abstractNumId w:val="19"/>
-  </w:num>
-  <w:num w:numId="10">
-    <w:abstractNumId w:val="20"/>
-  </w:num>
-  <w:num w:numId="11">
-    <w:abstractNumId w:val="15"/>
-  </w:num>
-  <w:num w:numId="12">
-    <w:abstractNumId w:val="12"/>
-  </w:num>
   <w:num w:numId="13">
-    <w:abstractNumId w:val="14"/>
+    <w:abstractNumId w:val="21"/>
   </w:num>
   <w:num w:numId="14">
-    <w:abstractNumId w:val="22"/>
+    <w:abstractNumId w:val="31"/>
   </w:num>
   <w:num w:numId="15">
     <w:abstractNumId w:val="0"/>
   </w:num>
   <w:num w:numId="16">
+    <w:abstractNumId w:val="20"/>
+  </w:num>
+  <w:num w:numId="17">
+    <w:abstractNumId w:val="3"/>
+  </w:num>
+  <w:num w:numId="18">
     <w:abstractNumId w:val="13"/>
   </w:num>
-  <w:num w:numId="17">
-    <w:abstractNumId w:val="2"/>
-  </w:num>
-  <w:num w:numId="18">
-    <w:abstractNumId w:val="9"/>
-  </w:num>
   <w:num w:numId="19">
-    <w:abstractNumId w:val="17"/>
+    <w:abstractNumId w:val="26"/>
   </w:num>
   <w:num w:numId="20">
-    <w:abstractNumId w:val="3"/>
+    <w:abstractNumId w:val="4"/>
   </w:num>
   <w:num w:numId="21">
-    <w:abstractNumId w:val="8"/>
+    <w:abstractNumId w:val="12"/>
   </w:num>
   <w:num w:numId="22">
     <w:abstractNumId w:val="1"/>
   </w:num>
   <w:num w:numId="23">
-    <w:abstractNumId w:val="6"/>
+    <w:abstractNumId w:val="10"/>
   </w:num>
   <w:num w:numId="24">
-    <w:abstractNumId w:val="10"/>
+    <w:abstractNumId w:val="15"/>
   </w:num>
   <w:num w:numId="25">
-    <w:abstractNumId w:val="21"/>
+    <w:abstractNumId w:val="30"/>
+  </w:num>
+  <w:num w:numId="26">
+    <w:abstractNumId w:val="16"/>
+  </w:num>
+  <w:num w:numId="27">
+    <w:abstractNumId w:val="7"/>
+  </w:num>
+  <w:num w:numId="28">
+    <w:abstractNumId w:val="19"/>
+  </w:num>
+  <w:num w:numId="29">
+    <w:abstractNumId w:val="23"/>
+  </w:num>
+  <w:num w:numId="30">
+    <w:abstractNumId w:val="9"/>
+  </w:num>
+  <w:num w:numId="31">
+    <w:abstractNumId w:val="32"/>
+  </w:num>
+  <w:num w:numId="32">
+    <w:abstractNumId w:val="8"/>
+  </w:num>
+  <w:num w:numId="33">
+    <w:abstractNumId w:val="14"/>
+  </w:num>
+  <w:num w:numId="34">
+    <w:abstractNumId w:val="25"/>
+  </w:num>
+  <w:num w:numId="35">
+    <w:abstractNumId w:val="2"/>
   </w:num>
   <w:numIdMacAtCleanup w:val="25"/>
 </w:numbering>
@@ -12994,19 +16933,14 @@
 </file>
 
 <file path=customXml/item1.xml><?xml version="1.0" encoding="utf-8"?>
-<b:Sources xmlns:b="http://schemas.openxmlformats.org/officeDocument/2006/bibliography" xmlns="http://schemas.openxmlformats.org/officeDocument/2006/bibliography" SelectedStyle="\APASixthEditionOfficeOnline.xsl" StyleName="APA" Version="6"/>
+<p:properties xmlns:p="http://schemas.microsoft.com/office/2006/metadata/properties" xmlns:xsi="http://www.w3.org/2001/XMLSchema-instance" xmlns:pc="http://schemas.microsoft.com/office/infopath/2007/PartnerControls">
+  <documentManagement>
+    <ReferenceId xmlns="af2ff818-baf8-4674-81c8-47f26bda3c65" xsi:nil="true"/>
+  </documentManagement>
+</p:properties>
 </file>
 
 <file path=customXml/item2.xml><?xml version="1.0" encoding="utf-8"?>
-<?mso-contentType ?>
-<FormTemplates xmlns="http://schemas.microsoft.com/sharepoint/v3/contenttype/forms">
-  <Display>DocumentLibraryForm</Display>
-  <Edit>DocumentLibraryForm</Edit>
-  <New>DocumentLibraryForm</New>
-</FormTemplates>
-</file>
-
-<file path=customXml/item3.xml><?xml version="1.0" encoding="utf-8"?>
 <ct:contentTypeSchema xmlns:ct="http://schemas.microsoft.com/office/2006/metadata/contentType" xmlns:ma="http://schemas.microsoft.com/office/2006/metadata/properties/metaAttributes" ct:_="" ma:_="" ma:contentTypeName="Document" ma:contentTypeID="0x010100AD699D8824DFBC41A018E13AE36CC315" ma:contentTypeVersion="1" ma:contentTypeDescription="Create a new document." ma:contentTypeScope="" ma:versionID="69765a6789e81cfa1c233cf0dd77d519">
   <xsd:schema xmlns:xsd="http://www.w3.org/2001/XMLSchema" xmlns:xs="http://www.w3.org/2001/XMLSchema" xmlns:p="http://schemas.microsoft.com/office/2006/metadata/properties" xmlns:ns2="af2ff818-baf8-4674-81c8-47f26bda3c65" targetNamespace="http://schemas.microsoft.com/office/2006/metadata/properties" ma:root="true" ma:fieldsID="d92b69045f2ca5973e0d124e90806064" ns2:_="">
     <xsd:import namespace="af2ff818-baf8-4674-81c8-47f26bda3c65"/>
@@ -13132,31 +17066,30 @@
 </ct:contentTypeSchema>
 </file>
 
+<file path=customXml/item3.xml><?xml version="1.0" encoding="utf-8"?>
+<?mso-contentType ?>
+<FormTemplates xmlns="http://schemas.microsoft.com/sharepoint/v3/contenttype/forms">
+  <Display>DocumentLibraryForm</Display>
+  <Edit>DocumentLibraryForm</Edit>
+  <New>DocumentLibraryForm</New>
+</FormTemplates>
+</file>
+
 <file path=customXml/item4.xml><?xml version="1.0" encoding="utf-8"?>
-<p:properties xmlns:p="http://schemas.microsoft.com/office/2006/metadata/properties" xmlns:xsi="http://www.w3.org/2001/XMLSchema-instance" xmlns:pc="http://schemas.microsoft.com/office/infopath/2007/PartnerControls">
-  <documentManagement>
-    <ReferenceId xmlns="af2ff818-baf8-4674-81c8-47f26bda3c65" xsi:nil="true"/>
-  </documentManagement>
-</p:properties>
+<b:Sources xmlns:b="http://schemas.openxmlformats.org/officeDocument/2006/bibliography" xmlns="http://schemas.openxmlformats.org/officeDocument/2006/bibliography" SelectedStyle="\APASixthEditionOfficeOnline.xsl" StyleName="APA" Version="6"/>
 </file>
 
 <file path=customXml/itemProps1.xml><?xml version="1.0" encoding="utf-8"?>
-<ds:datastoreItem xmlns:ds="http://schemas.openxmlformats.org/officeDocument/2006/customXml" ds:itemID="{DDC4027A-7522-4178-809D-E15B98F78735}">
+<ds:datastoreItem xmlns:ds="http://schemas.openxmlformats.org/officeDocument/2006/customXml" ds:itemID="{F5F75BBE-5B69-4978-8508-A4804FD42082}">
   <ds:schemaRefs>
-    <ds:schemaRef ds:uri="http://schemas.openxmlformats.org/officeDocument/2006/bibliography"/>
+    <ds:schemaRef ds:uri="http://schemas.microsoft.com/office/2006/metadata/properties"/>
+    <ds:schemaRef ds:uri="http://schemas.microsoft.com/office/infopath/2007/PartnerControls"/>
+    <ds:schemaRef ds:uri="af2ff818-baf8-4674-81c8-47f26bda3c65"/>
   </ds:schemaRefs>
 </ds:datastoreItem>
 </file>
 
 <file path=customXml/itemProps2.xml><?xml version="1.0" encoding="utf-8"?>
-<ds:datastoreItem xmlns:ds="http://schemas.openxmlformats.org/officeDocument/2006/customXml" ds:itemID="{0F95694B-98D1-48E6-8A56-CB4209658B45}">
-  <ds:schemaRefs>
-    <ds:schemaRef ds:uri="http://schemas.microsoft.com/sharepoint/v3/contenttype/forms"/>
-  </ds:schemaRefs>
-</ds:datastoreItem>
-</file>
-
-<file path=customXml/itemProps3.xml><?xml version="1.0" encoding="utf-8"?>
 <ds:datastoreItem xmlns:ds="http://schemas.openxmlformats.org/officeDocument/2006/customXml" ds:itemID="{316BB889-1D79-4F0F-A804-4732B351491C}">
   <ds:schemaRefs>
     <ds:schemaRef ds:uri="http://schemas.microsoft.com/office/2006/metadata/contentType"/>
@@ -13174,12 +17107,18 @@
 </ds:datastoreItem>
 </file>
 
+<file path=customXml/itemProps3.xml><?xml version="1.0" encoding="utf-8"?>
+<ds:datastoreItem xmlns:ds="http://schemas.openxmlformats.org/officeDocument/2006/customXml" ds:itemID="{0F95694B-98D1-48E6-8A56-CB4209658B45}">
+  <ds:schemaRefs>
+    <ds:schemaRef ds:uri="http://schemas.microsoft.com/sharepoint/v3/contenttype/forms"/>
+  </ds:schemaRefs>
+</ds:datastoreItem>
+</file>
+
 <file path=customXml/itemProps4.xml><?xml version="1.0" encoding="utf-8"?>
-<ds:datastoreItem xmlns:ds="http://schemas.openxmlformats.org/officeDocument/2006/customXml" ds:itemID="{F5F75BBE-5B69-4978-8508-A4804FD42082}">
+<ds:datastoreItem xmlns:ds="http://schemas.openxmlformats.org/officeDocument/2006/customXml" ds:itemID="{DDC4027A-7522-4178-809D-E15B98F78735}">
   <ds:schemaRefs>
-    <ds:schemaRef ds:uri="http://schemas.microsoft.com/office/2006/metadata/properties"/>
-    <ds:schemaRef ds:uri="http://schemas.microsoft.com/office/infopath/2007/PartnerControls"/>
-    <ds:schemaRef ds:uri="af2ff818-baf8-4674-81c8-47f26bda3c65"/>
+    <ds:schemaRef ds:uri="http://schemas.openxmlformats.org/officeDocument/2006/bibliography"/>
   </ds:schemaRefs>
 </ds:datastoreItem>
 </file>
</xml_diff>